<commit_message>
Updating project plan and setup document
</commit_message>
<xml_diff>
--- a/Documentation/ProjectPlan.docx
+++ b/Documentation/ProjectPlan.docx
@@ -235,6 +235,8 @@
         <w:lastRenderedPageBreak/>
         <w:t>Contents</w:t>
       </w:r>
+      <w:bookmarkStart w:id="2" w:name="_GoBack"/>
+      <w:bookmarkEnd w:id="2"/>
     </w:p>
     <w:sdt>
       <w:sdtPr>
@@ -269,7 +271,7 @@
           <w:r>
             <w:fldChar w:fldCharType="separate"/>
           </w:r>
-          <w:hyperlink w:anchor="_Toc476407718" w:history="1">
+          <w:hyperlink w:anchor="_Toc476774055" w:history="1">
             <w:r>
               <w:rPr>
                 <w:rStyle w:val="Hyperlink"/>
@@ -296,7 +298,7 @@
                 <w:noProof/>
                 <w:webHidden/>
               </w:rPr>
-              <w:instrText xml:space="preserve"> PAGEREF _Toc476407718 \h </w:instrText>
+              <w:instrText xml:space="preserve"> PAGEREF _Toc476774055 \h </w:instrText>
             </w:r>
             <w:r>
               <w:rPr>
@@ -341,7 +343,7 @@
               <w:szCs w:val="22"/>
             </w:rPr>
           </w:pPr>
-          <w:hyperlink w:anchor="_Toc476407719" w:history="1">
+          <w:hyperlink w:anchor="_Toc476774056" w:history="1">
             <w:r>
               <w:rPr>
                 <w:rStyle w:val="Hyperlink"/>
@@ -368,7 +370,7 @@
                 <w:noProof/>
                 <w:webHidden/>
               </w:rPr>
-              <w:instrText xml:space="preserve"> PAGEREF _Toc476407719 \h </w:instrText>
+              <w:instrText xml:space="preserve"> PAGEREF _Toc476774056 \h </w:instrText>
             </w:r>
             <w:r>
               <w:rPr>
@@ -413,7 +415,7 @@
               <w:szCs w:val="22"/>
             </w:rPr>
           </w:pPr>
-          <w:hyperlink w:anchor="_Toc476407720" w:history="1">
+          <w:hyperlink w:anchor="_Toc476774057" w:history="1">
             <w:r>
               <w:rPr>
                 <w:rStyle w:val="Hyperlink"/>
@@ -440,7 +442,7 @@
                 <w:noProof/>
                 <w:webHidden/>
               </w:rPr>
-              <w:instrText xml:space="preserve"> PAGEREF _Toc476407720 \h </w:instrText>
+              <w:instrText xml:space="preserve"> PAGEREF _Toc476774057 \h </w:instrText>
             </w:r>
             <w:r>
               <w:rPr>
@@ -485,7 +487,7 @@
               <w:szCs w:val="22"/>
             </w:rPr>
           </w:pPr>
-          <w:hyperlink w:anchor="_Toc476407721" w:history="1">
+          <w:hyperlink w:anchor="_Toc476774058" w:history="1">
             <w:r>
               <w:rPr>
                 <w:rStyle w:val="Hyperlink"/>
@@ -512,7 +514,7 @@
                 <w:noProof/>
                 <w:webHidden/>
               </w:rPr>
-              <w:instrText xml:space="preserve"> PAGEREF _Toc476407721 \h </w:instrText>
+              <w:instrText xml:space="preserve"> PAGEREF _Toc476774058 \h </w:instrText>
             </w:r>
             <w:r>
               <w:rPr>
@@ -557,7 +559,7 @@
               <w:szCs w:val="22"/>
             </w:rPr>
           </w:pPr>
-          <w:hyperlink w:anchor="_Toc476407722" w:history="1">
+          <w:hyperlink w:anchor="_Toc476774059" w:history="1">
             <w:r>
               <w:rPr>
                 <w:rStyle w:val="Hyperlink"/>
@@ -584,7 +586,7 @@
                 <w:noProof/>
                 <w:webHidden/>
               </w:rPr>
-              <w:instrText xml:space="preserve"> PAGEREF _Toc476407722 \h </w:instrText>
+              <w:instrText xml:space="preserve"> PAGEREF _Toc476774059 \h </w:instrText>
             </w:r>
             <w:r>
               <w:rPr>
@@ -629,7 +631,7 @@
               <w:szCs w:val="22"/>
             </w:rPr>
           </w:pPr>
-          <w:hyperlink w:anchor="_Toc476407723" w:history="1">
+          <w:hyperlink w:anchor="_Toc476774060" w:history="1">
             <w:r>
               <w:rPr>
                 <w:rStyle w:val="Hyperlink"/>
@@ -656,7 +658,7 @@
                 <w:noProof/>
                 <w:webHidden/>
               </w:rPr>
-              <w:instrText xml:space="preserve"> PAGEREF _Toc476407723 \h </w:instrText>
+              <w:instrText xml:space="preserve"> PAGEREF _Toc476774060 \h </w:instrText>
             </w:r>
             <w:r>
               <w:rPr>
@@ -701,7 +703,7 @@
               <w:szCs w:val="22"/>
             </w:rPr>
           </w:pPr>
-          <w:hyperlink w:anchor="_Toc476407724" w:history="1">
+          <w:hyperlink w:anchor="_Toc476774061" w:history="1">
             <w:r>
               <w:rPr>
                 <w:rStyle w:val="Hyperlink"/>
@@ -728,7 +730,7 @@
                 <w:noProof/>
                 <w:webHidden/>
               </w:rPr>
-              <w:instrText xml:space="preserve"> PAGEREF _Toc476407724 \h </w:instrText>
+              <w:instrText xml:space="preserve"> PAGEREF _Toc476774061 \h </w:instrText>
             </w:r>
             <w:r>
               <w:rPr>
@@ -773,7 +775,7 @@
               <w:szCs w:val="22"/>
             </w:rPr>
           </w:pPr>
-          <w:hyperlink w:anchor="_Toc476407725" w:history="1">
+          <w:hyperlink w:anchor="_Toc476774062" w:history="1">
             <w:r>
               <w:rPr>
                 <w:rStyle w:val="Hyperlink"/>
@@ -800,7 +802,7 @@
                 <w:noProof/>
                 <w:webHidden/>
               </w:rPr>
-              <w:instrText xml:space="preserve"> PAGEREF _Toc476407725 \h </w:instrText>
+              <w:instrText xml:space="preserve"> PAGEREF _Toc476774062 \h </w:instrText>
             </w:r>
             <w:r>
               <w:rPr>
@@ -845,7 +847,7 @@
               <w:szCs w:val="22"/>
             </w:rPr>
           </w:pPr>
-          <w:hyperlink w:anchor="_Toc476407726" w:history="1">
+          <w:hyperlink w:anchor="_Toc476774063" w:history="1">
             <w:r>
               <w:rPr>
                 <w:rStyle w:val="Hyperlink"/>
@@ -872,7 +874,7 @@
                 <w:noProof/>
                 <w:webHidden/>
               </w:rPr>
-              <w:instrText xml:space="preserve"> PAGEREF _Toc476407726 \h </w:instrText>
+              <w:instrText xml:space="preserve"> PAGEREF _Toc476774063 \h </w:instrText>
             </w:r>
             <w:r>
               <w:rPr>
@@ -917,7 +919,7 @@
               <w:szCs w:val="22"/>
             </w:rPr>
           </w:pPr>
-          <w:hyperlink w:anchor="_Toc476407727" w:history="1">
+          <w:hyperlink w:anchor="_Toc476774064" w:history="1">
             <w:r>
               <w:rPr>
                 <w:rStyle w:val="Hyperlink"/>
@@ -944,7 +946,7 @@
                 <w:noProof/>
                 <w:webHidden/>
               </w:rPr>
-              <w:instrText xml:space="preserve"> PAGEREF _Toc476407727 \h </w:instrText>
+              <w:instrText xml:space="preserve"> PAGEREF _Toc476774064 \h </w:instrText>
             </w:r>
             <w:r>
               <w:rPr>
@@ -964,7 +966,7 @@
                 <w:noProof/>
                 <w:webHidden/>
               </w:rPr>
-              <w:t>6</w:t>
+              <w:t>7</w:t>
             </w:r>
             <w:r>
               <w:rPr>
@@ -989,7 +991,7 @@
               <w:szCs w:val="22"/>
             </w:rPr>
           </w:pPr>
-          <w:hyperlink w:anchor="_Toc476407728" w:history="1">
+          <w:hyperlink w:anchor="_Toc476774065" w:history="1">
             <w:r>
               <w:rPr>
                 <w:noProof/>
@@ -1009,7 +1011,7 @@
                 <w:noProof/>
                 <w:webHidden/>
               </w:rPr>
-              <w:instrText xml:space="preserve"> PAGEREF _Toc476407728 \h </w:instrText>
+              <w:instrText xml:space="preserve"> PAGEREF _Toc476774065 \h </w:instrText>
             </w:r>
             <w:r>
               <w:rPr>
@@ -1029,7 +1031,7 @@
                 <w:noProof/>
                 <w:webHidden/>
               </w:rPr>
-              <w:t>6</w:t>
+              <w:t>7</w:t>
             </w:r>
             <w:r>
               <w:rPr>
@@ -1054,7 +1056,7 @@
               <w:szCs w:val="22"/>
             </w:rPr>
           </w:pPr>
-          <w:hyperlink w:anchor="_Toc476407729" w:history="1">
+          <w:hyperlink w:anchor="_Toc476774066" w:history="1">
             <w:r>
               <w:rPr>
                 <w:rStyle w:val="Hyperlink"/>
@@ -1081,7 +1083,7 @@
                 <w:noProof/>
                 <w:webHidden/>
               </w:rPr>
-              <w:instrText xml:space="preserve"> PAGEREF _Toc476407729 \h </w:instrText>
+              <w:instrText xml:space="preserve"> PAGEREF _Toc476774066 \h </w:instrText>
             </w:r>
             <w:r>
               <w:rPr>
@@ -1101,7 +1103,7 @@
                 <w:noProof/>
                 <w:webHidden/>
               </w:rPr>
-              <w:t>6</w:t>
+              <w:t>7</w:t>
             </w:r>
             <w:r>
               <w:rPr>
@@ -1126,7 +1128,7 @@
               <w:szCs w:val="22"/>
             </w:rPr>
           </w:pPr>
-          <w:hyperlink w:anchor="_Toc476407730" w:history="1">
+          <w:hyperlink w:anchor="_Toc476774067" w:history="1">
             <w:r>
               <w:rPr>
                 <w:rStyle w:val="Hyperlink"/>
@@ -1153,7 +1155,7 @@
                 <w:noProof/>
                 <w:webHidden/>
               </w:rPr>
-              <w:instrText xml:space="preserve"> PAGEREF _Toc476407730 \h </w:instrText>
+              <w:instrText xml:space="preserve"> PAGEREF _Toc476774067 \h </w:instrText>
             </w:r>
             <w:r>
               <w:rPr>
@@ -1173,7 +1175,7 @@
                 <w:noProof/>
                 <w:webHidden/>
               </w:rPr>
-              <w:t>6</w:t>
+              <w:t>7</w:t>
             </w:r>
             <w:r>
               <w:rPr>
@@ -1198,7 +1200,7 @@
               <w:szCs w:val="22"/>
             </w:rPr>
           </w:pPr>
-          <w:hyperlink w:anchor="_Toc476407731" w:history="1">
+          <w:hyperlink w:anchor="_Toc476774068" w:history="1">
             <w:r>
               <w:rPr>
                 <w:rStyle w:val="Hyperlink"/>
@@ -1225,7 +1227,7 @@
                 <w:noProof/>
                 <w:webHidden/>
               </w:rPr>
-              <w:instrText xml:space="preserve"> PAGEREF _Toc476407731 \h </w:instrText>
+              <w:instrText xml:space="preserve"> PAGEREF _Toc476774068 \h </w:instrText>
             </w:r>
             <w:r>
               <w:rPr>
@@ -1245,7 +1247,7 @@
                 <w:noProof/>
                 <w:webHidden/>
               </w:rPr>
-              <w:t>7</w:t>
+              <w:t>8</w:t>
             </w:r>
             <w:r>
               <w:rPr>
@@ -1270,7 +1272,7 @@
               <w:szCs w:val="22"/>
             </w:rPr>
           </w:pPr>
-          <w:hyperlink w:anchor="_Toc476407732" w:history="1">
+          <w:hyperlink w:anchor="_Toc476774069" w:history="1">
             <w:r>
               <w:rPr>
                 <w:rStyle w:val="Hyperlink"/>
@@ -1297,7 +1299,7 @@
                 <w:noProof/>
                 <w:webHidden/>
               </w:rPr>
-              <w:instrText xml:space="preserve"> PAGEREF _Toc476407732 \h </w:instrText>
+              <w:instrText xml:space="preserve"> PAGEREF _Toc476774069 \h </w:instrText>
             </w:r>
             <w:r>
               <w:rPr>
@@ -1317,7 +1319,7 @@
                 <w:noProof/>
                 <w:webHidden/>
               </w:rPr>
-              <w:t>8</w:t>
+              <w:t>9</w:t>
             </w:r>
             <w:r>
               <w:rPr>
@@ -1342,7 +1344,7 @@
               <w:szCs w:val="22"/>
             </w:rPr>
           </w:pPr>
-          <w:hyperlink w:anchor="_Toc476407733" w:history="1">
+          <w:hyperlink w:anchor="_Toc476774070" w:history="1">
             <w:r>
               <w:rPr>
                 <w:rStyle w:val="Hyperlink"/>
@@ -1369,7 +1371,7 @@
                 <w:noProof/>
                 <w:webHidden/>
               </w:rPr>
-              <w:instrText xml:space="preserve"> PAGEREF _Toc476407733 \h </w:instrText>
+              <w:instrText xml:space="preserve"> PAGEREF _Toc476774070 \h </w:instrText>
             </w:r>
             <w:r>
               <w:rPr>
@@ -1389,7 +1391,7 @@
                 <w:noProof/>
                 <w:webHidden/>
               </w:rPr>
-              <w:t>8</w:t>
+              <w:t>9</w:t>
             </w:r>
             <w:r>
               <w:rPr>
@@ -1428,24 +1430,24 @@
         <w:pStyle w:val="Heading1"/>
         <w:spacing w:after="240"/>
       </w:pPr>
-      <w:bookmarkStart w:id="2" w:name="_Toc476407718"/>
+      <w:bookmarkStart w:id="3" w:name="_Toc476774055"/>
       <w:r>
         <w:lastRenderedPageBreak/>
         <w:t>Project Statement</w:t>
       </w:r>
-      <w:bookmarkEnd w:id="2"/>
+      <w:bookmarkEnd w:id="3"/>
     </w:p>
     <w:p>
       <w:pPr>
         <w:pStyle w:val="Heading2"/>
       </w:pPr>
-      <w:bookmarkStart w:id="3" w:name="_wmrcbcbr6vkf" w:colFirst="0" w:colLast="0"/>
-      <w:bookmarkStart w:id="4" w:name="_Toc476407719"/>
-      <w:bookmarkEnd w:id="3"/>
+      <w:bookmarkStart w:id="4" w:name="_wmrcbcbr6vkf" w:colFirst="0" w:colLast="0"/>
+      <w:bookmarkStart w:id="5" w:name="_Toc476774056"/>
+      <w:bookmarkEnd w:id="4"/>
       <w:r>
         <w:t>Formal Client</w:t>
       </w:r>
-      <w:bookmarkEnd w:id="4"/>
+      <w:bookmarkEnd w:id="5"/>
     </w:p>
     <w:p>
       <w:r>
@@ -1456,21 +1458,21 @@
       <w:pPr>
         <w:pStyle w:val="Heading2"/>
       </w:pPr>
-      <w:bookmarkStart w:id="5" w:name="_efx76q5snplh" w:colFirst="0" w:colLast="0"/>
-      <w:bookmarkStart w:id="6" w:name="_Toc476407720"/>
-      <w:bookmarkEnd w:id="5"/>
+      <w:bookmarkStart w:id="6" w:name="_efx76q5snplh" w:colFirst="0" w:colLast="0"/>
+      <w:bookmarkStart w:id="7" w:name="_Toc476774057"/>
+      <w:bookmarkEnd w:id="6"/>
       <w:r>
         <w:t>Project Team</w:t>
       </w:r>
-      <w:bookmarkEnd w:id="6"/>
+      <w:bookmarkEnd w:id="7"/>
     </w:p>
     <w:p>
       <w:pPr>
         <w:spacing w:after="0" w:line="360" w:lineRule="auto"/>
         <w:jc w:val="left"/>
       </w:pPr>
-      <w:bookmarkStart w:id="7" w:name="_3lheuz5ov571" w:colFirst="0" w:colLast="0"/>
-      <w:bookmarkEnd w:id="7"/>
+      <w:bookmarkStart w:id="8" w:name="_3lheuz5ov571" w:colFirst="0" w:colLast="0"/>
+      <w:bookmarkEnd w:id="8"/>
       <w:proofErr w:type="spellStart"/>
       <w:r>
         <w:t>Ivelin</w:t>
@@ -1485,8 +1487,8 @@
       </w:r>
       <w:proofErr w:type="spellEnd"/>
     </w:p>
-    <w:bookmarkStart w:id="8" w:name="_sjr8oc1m9ghw" w:colFirst="0" w:colLast="0"/>
-    <w:bookmarkEnd w:id="8"/>
+    <w:bookmarkStart w:id="9" w:name="_sjr8oc1m9ghw" w:colFirst="0" w:colLast="0"/>
+    <w:bookmarkEnd w:id="9"/>
     <w:p>
       <w:pPr>
         <w:spacing w:after="0" w:line="360" w:lineRule="auto"/>
@@ -1521,8 +1523,8 @@
         <w:spacing w:after="0" w:line="360" w:lineRule="auto"/>
         <w:jc w:val="left"/>
       </w:pPr>
-      <w:bookmarkStart w:id="9" w:name="_xmtqk3ionrqo" w:colFirst="0" w:colLast="0"/>
-      <w:bookmarkEnd w:id="9"/>
+      <w:bookmarkStart w:id="10" w:name="_xmtqk3ionrqo" w:colFirst="0" w:colLast="0"/>
+      <w:bookmarkEnd w:id="10"/>
       <w:r>
         <w:t xml:space="preserve">Vasil </w:t>
       </w:r>
@@ -1611,13 +1613,13 @@
       <w:pPr>
         <w:pStyle w:val="Heading2"/>
       </w:pPr>
-      <w:bookmarkStart w:id="10" w:name="_vu1r1fx4sbfk" w:colFirst="0" w:colLast="0"/>
-      <w:bookmarkStart w:id="11" w:name="_Toc476407721"/>
-      <w:bookmarkEnd w:id="10"/>
+      <w:bookmarkStart w:id="11" w:name="_vu1r1fx4sbfk" w:colFirst="0" w:colLast="0"/>
+      <w:bookmarkStart w:id="12" w:name="_Toc476774058"/>
+      <w:bookmarkEnd w:id="11"/>
       <w:r>
         <w:t>Current Situation</w:t>
       </w:r>
-      <w:bookmarkEnd w:id="11"/>
+      <w:bookmarkEnd w:id="12"/>
     </w:p>
     <w:p>
       <w:r>
@@ -1636,15 +1638,39 @@
       <w:pPr>
         <w:pStyle w:val="Heading2"/>
       </w:pPr>
-      <w:bookmarkStart w:id="12" w:name="_Toc476407722"/>
+      <w:bookmarkStart w:id="13" w:name="_Toc476774059"/>
       <w:r>
         <w:t>Problem Description</w:t>
       </w:r>
-      <w:bookmarkEnd w:id="12"/>
-    </w:p>
-    <w:p>
-      <w:r>
-        <w:t xml:space="preserve">The main objective is to create a system that will be used to manage a music festival. The system needs several applications to manage activities such as registering visitors, providing information for the festival, camping reservations, shops and a stand where visitors can borrow items. The system should also have social media integration which will allow visitors to share their experiences. An application is also required for monitoring visitors that leave the festival. The system must provide additional information to the festival organization: </w:t>
+      <w:bookmarkEnd w:id="13"/>
+    </w:p>
+    <w:p>
+      <w:r>
+        <w:t>The</w:t>
+      </w:r>
+      <w:r>
+        <w:t xml:space="preserve"> </w:t>
+      </w:r>
+      <w:r>
+        <w:t xml:space="preserve">system </w:t>
+      </w:r>
+      <w:r>
+        <w:t xml:space="preserve">will be composed of several applications, which will be used to manage </w:t>
+      </w:r>
+      <w:r>
+        <w:t xml:space="preserve">activities </w:t>
+      </w:r>
+      <w:r>
+        <w:t xml:space="preserve">at the event. </w:t>
+      </w:r>
+      <w:r>
+        <w:t xml:space="preserve">The system must </w:t>
+      </w:r>
+      <w:r>
+        <w:t xml:space="preserve">also </w:t>
+      </w:r>
+      <w:r>
+        <w:t xml:space="preserve">provide additional information to the festival organization: </w:t>
       </w:r>
     </w:p>
     <w:p>
@@ -1784,7 +1810,6 @@
         <w:contextualSpacing/>
       </w:pPr>
       <w:r>
-        <w:lastRenderedPageBreak/>
         <w:t>Revenue of each shop</w:t>
       </w:r>
     </w:p>
@@ -1805,15 +1830,16 @@
       <w:pPr>
         <w:pStyle w:val="Heading2"/>
       </w:pPr>
-      <w:bookmarkStart w:id="13" w:name="_Toc476407723"/>
-      <w:r>
+      <w:bookmarkStart w:id="14" w:name="_Toc476774060"/>
+      <w:r>
+        <w:lastRenderedPageBreak/>
         <w:t>Project Goal</w:t>
       </w:r>
-      <w:bookmarkEnd w:id="13"/>
-    </w:p>
-    <w:p>
-      <w:bookmarkStart w:id="14" w:name="_4d34og8" w:colFirst="0" w:colLast="0"/>
       <w:bookmarkEnd w:id="14"/>
+    </w:p>
+    <w:p>
+      <w:bookmarkStart w:id="15" w:name="_4d34og8" w:colFirst="0" w:colLast="0"/>
+      <w:bookmarkEnd w:id="15"/>
       <w:r>
         <w:t>The goal of this project is to provide an intuitive and reliable system for managing music festivals.  The system must be able to provide solutions to all of the highlighted problems and must be easy to use.</w:t>
       </w:r>
@@ -1822,13 +1848,13 @@
       <w:pPr>
         <w:pStyle w:val="Heading2"/>
       </w:pPr>
-      <w:bookmarkStart w:id="15" w:name="_okeimsjpk5zl" w:colFirst="0" w:colLast="0"/>
-      <w:bookmarkStart w:id="16" w:name="_Toc476407724"/>
-      <w:bookmarkEnd w:id="15"/>
+      <w:bookmarkStart w:id="16" w:name="_okeimsjpk5zl" w:colFirst="0" w:colLast="0"/>
+      <w:bookmarkStart w:id="17" w:name="_Toc476774061"/>
+      <w:bookmarkEnd w:id="16"/>
       <w:r>
         <w:t>Project Deliverables and Non-Deliverables</w:t>
       </w:r>
-      <w:bookmarkEnd w:id="16"/>
+      <w:bookmarkEnd w:id="17"/>
     </w:p>
     <w:p>
       <w:r>
@@ -2000,117 +2026,550 @@
       <w:pPr>
         <w:pStyle w:val="Heading2"/>
       </w:pPr>
-      <w:bookmarkStart w:id="17" w:name="_6k23azdg6kcb" w:colFirst="0" w:colLast="0"/>
-      <w:bookmarkStart w:id="18" w:name="_Toc476407725"/>
-      <w:bookmarkEnd w:id="17"/>
+      <w:bookmarkStart w:id="18" w:name="_6k23azdg6kcb" w:colFirst="0" w:colLast="0"/>
+      <w:bookmarkStart w:id="19" w:name="_Toc476774062"/>
+      <w:bookmarkEnd w:id="18"/>
       <w:r>
         <w:t>Project Constraints</w:t>
       </w:r>
-      <w:bookmarkEnd w:id="18"/>
+      <w:bookmarkEnd w:id="19"/>
     </w:p>
     <w:p>
       <w:r>
         <w:rPr>
           <w:b/>
+        </w:rPr>
+        <w:t>Constraint 1: Client availability</w:t>
+      </w:r>
+    </w:p>
+    <w:p>
+      <w:r>
+        <w:t>Limited amount of meetings with the client.</w:t>
+      </w:r>
+    </w:p>
+    <w:p>
+      <w:r>
+        <w:rPr>
+          <w:b/>
+        </w:rPr>
+        <w:t>Constraint 2:</w:t>
+      </w:r>
+      <w:r>
+        <w:t xml:space="preserve"> </w:t>
+      </w:r>
+      <w:r>
+        <w:rPr>
+          <w:b/>
+        </w:rPr>
+        <w:t>Time</w:t>
+      </w:r>
+    </w:p>
+    <w:p>
+      <w:r>
+        <w:t>Project must be finished in 4 months.</w:t>
+      </w:r>
+    </w:p>
+    <w:p>
+      <w:r>
+        <w:rPr>
+          <w:b/>
+        </w:rPr>
+        <w:t>Constraint 3: Technological</w:t>
+      </w:r>
+    </w:p>
+    <w:p>
+      <w:r>
+        <w:t>Development of applications will be done on Windows operating system using C#.</w:t>
+      </w:r>
+    </w:p>
+    <w:p>
+      <w:r>
+        <w:t>Development of web application will be done using Java.</w:t>
+      </w:r>
+    </w:p>
+    <w:p>
+      <w:r>
+        <w:rPr>
+          <w:b/>
+        </w:rPr>
+        <w:t xml:space="preserve">Constraint 4: </w:t>
+      </w:r>
+      <w:r>
+        <w:rPr>
+          <w:b/>
+        </w:rPr>
+        <w:t>Team size</w:t>
+      </w:r>
+    </w:p>
+    <w:p>
+      <w:r>
+        <w:t>Team size is limited to 4 member</w:t>
+      </w:r>
+      <w:r>
+        <w:t>s.</w:t>
+      </w:r>
+    </w:p>
+    <w:p>
+      <w:pPr>
+        <w:pStyle w:val="Heading2"/>
+      </w:pPr>
+      <w:bookmarkStart w:id="20" w:name="_qpilonbq8uc4" w:colFirst="0" w:colLast="0"/>
+      <w:bookmarkStart w:id="21" w:name="_Toc476774063"/>
+      <w:bookmarkEnd w:id="20"/>
+      <w:r>
+        <w:t>Project Risks</w:t>
+      </w:r>
+      <w:bookmarkEnd w:id="21"/>
+    </w:p>
+    <w:p>
+      <w:r>
+        <w:rPr>
+          <w:b/>
+        </w:rPr>
+        <w:t>Risk 1:  Deliverables not presented on time</w:t>
+      </w:r>
+    </w:p>
+    <w:p>
+      <w:r>
+        <w:rPr>
           <w:i/>
         </w:rPr>
-        <w:t xml:space="preserve">Constraint 1: </w:t>
-      </w:r>
+        <w:t>Probability:</w:t>
+      </w:r>
+      <w:r>
+        <w:t xml:space="preserve"> Low</w:t>
+      </w:r>
+    </w:p>
+    <w:p>
+      <w:r>
+        <w:rPr>
+          <w:i/>
+        </w:rPr>
+        <w:lastRenderedPageBreak/>
+        <w:t>Impact:</w:t>
+      </w:r>
+      <w:r>
+        <w:t xml:space="preserve"> Medium</w:t>
+      </w:r>
+    </w:p>
+    <w:p>
+      <w:r>
+        <w:rPr>
+          <w:i/>
+        </w:rPr>
+        <w:t>Steps to prevent:</w:t>
+      </w:r>
+      <w:r>
+        <w:t xml:space="preserve"> Keep track of agenda and schedules.</w:t>
+      </w:r>
+    </w:p>
+    <w:p>
+      <w:r>
+        <w:rPr>
+          <w:i/>
+        </w:rPr>
+        <w:t xml:space="preserve">Clean up action: </w:t>
+      </w:r>
+      <w:r>
+        <w:t>Present deliverables as soon as possible.</w:t>
+      </w:r>
+    </w:p>
+    <w:p>
       <w:r>
         <w:rPr>
           <w:b/>
         </w:rPr>
-        <w:t>Client availability</w:t>
-      </w:r>
-    </w:p>
-    <w:p>
-      <w:r>
-        <w:t>Limited amount of meetings with the client.</w:t>
-      </w:r>
-    </w:p>
-    <w:p>
+        <w:t>Risk 2:</w:t>
+      </w:r>
+      <w:r>
+        <w:t xml:space="preserve"> </w:t>
+      </w:r>
       <w:r>
         <w:rPr>
           <w:b/>
         </w:rPr>
-        <w:t>Constraint 2:</w:t>
+        <w:t>Client not satisfied with deliverables</w:t>
+      </w:r>
+    </w:p>
+    <w:p>
+      <w:r>
+        <w:rPr>
+          <w:i/>
+        </w:rPr>
+        <w:t>Probability:</w:t>
+      </w:r>
+      <w:r>
+        <w:t xml:space="preserve"> Low</w:t>
+      </w:r>
+    </w:p>
+    <w:p>
+      <w:r>
+        <w:rPr>
+          <w:i/>
+        </w:rPr>
+        <w:t>Impact:</w:t>
+      </w:r>
+      <w:r>
+        <w:t xml:space="preserve"> High</w:t>
+      </w:r>
+    </w:p>
+    <w:p>
+      <w:r>
+        <w:rPr>
+          <w:i/>
+        </w:rPr>
+        <w:t>Steps to prevent:</w:t>
+      </w:r>
+      <w:r>
+        <w:t xml:space="preserve"> Have frequent meetings with client and stick to created plan.</w:t>
+      </w:r>
+    </w:p>
+    <w:p>
+      <w:r>
+        <w:rPr>
+          <w:i/>
+        </w:rPr>
+        <w:t>Clean up action:</w:t>
+      </w:r>
+      <w:r>
+        <w:t xml:space="preserve"> Discuss needed changes and apply them.</w:t>
+      </w:r>
+    </w:p>
+    <w:p>
+      <w:r>
+        <w:rPr>
+          <w:b/>
+        </w:rPr>
+        <w:t>Risk 3: Unpredicted technical difficulties</w:t>
+      </w:r>
+    </w:p>
+    <w:p>
+      <w:r>
+        <w:rPr>
+          <w:i/>
+        </w:rPr>
+        <w:t>Probability:</w:t>
+      </w:r>
+      <w:r>
+        <w:t xml:space="preserve"> Medium</w:t>
+      </w:r>
+    </w:p>
+    <w:p>
+      <w:r>
+        <w:rPr>
+          <w:i/>
+        </w:rPr>
+        <w:t>Impact:</w:t>
+      </w:r>
+      <w:r>
+        <w:t xml:space="preserve"> Medium</w:t>
+      </w:r>
+    </w:p>
+    <w:p>
+      <w:r>
+        <w:rPr>
+          <w:i/>
+        </w:rPr>
+        <w:t>Steps to prevent:</w:t>
+      </w:r>
+      <w:r>
+        <w:t xml:space="preserve"> Practice and research planned technologies.</w:t>
+      </w:r>
+    </w:p>
+    <w:p>
+      <w:r>
+        <w:rPr>
+          <w:i/>
+        </w:rPr>
+        <w:t>Clean up action:</w:t>
+      </w:r>
+      <w:r>
+        <w:t xml:space="preserve"> Ask more experienced member or a technical expert for ways to solve the difficulties.</w:t>
+      </w:r>
+    </w:p>
+    <w:p>
+      <w:r>
+        <w:rPr>
+          <w:b/>
+        </w:rPr>
+        <w:t>Risk 4: Team member unavailable due to sickness</w:t>
+      </w:r>
+    </w:p>
+    <w:p>
+      <w:r>
+        <w:rPr>
+          <w:i/>
+        </w:rPr>
+        <w:t>Probability:</w:t>
+      </w:r>
+      <w:r>
+        <w:t xml:space="preserve"> Medium</w:t>
+      </w:r>
+    </w:p>
+    <w:p>
+      <w:r>
+        <w:rPr>
+          <w:i/>
+        </w:rPr>
+        <w:t>Impact:</w:t>
+      </w:r>
+      <w:r>
+        <w:t xml:space="preserve"> Medium</w:t>
+      </w:r>
+    </w:p>
+    <w:p>
+      <w:r>
+        <w:rPr>
+          <w:i/>
+        </w:rPr>
+        <w:t>Steps to prevent:</w:t>
+      </w:r>
+      <w:r>
+        <w:t xml:space="preserve"> Live a healthy lifestyle.</w:t>
+      </w:r>
+    </w:p>
+    <w:p>
+      <w:r>
+        <w:rPr>
+          <w:i/>
+        </w:rPr>
+        <w:t>Clean up action:</w:t>
+      </w:r>
+      <w:r>
+        <w:t xml:space="preserve"> Distribute workload across available members.</w:t>
+      </w:r>
+    </w:p>
+    <w:p>
+      <w:pPr>
+        <w:rPr>
+          <w:b/>
+        </w:rPr>
+      </w:pPr>
+      <w:r>
+        <w:rPr>
+          <w:b/>
+        </w:rPr>
+        <w:t>Risk 5: Technical update breaks system</w:t>
+      </w:r>
+    </w:p>
+    <w:p>
+      <w:r>
+        <w:rPr>
+          <w:i/>
+        </w:rPr>
+        <w:t>Probability:</w:t>
+      </w:r>
+      <w:r>
+        <w:t xml:space="preserve"> Low</w:t>
+      </w:r>
+    </w:p>
+    <w:p>
+      <w:r>
+        <w:rPr>
+          <w:i/>
+        </w:rPr>
+        <w:t>Impact:</w:t>
       </w:r>
       <w:r>
         <w:t xml:space="preserve"> </w:t>
       </w:r>
       <w:r>
+        <w:t>High</w:t>
+      </w:r>
+    </w:p>
+    <w:p>
+      <w:r>
+        <w:rPr>
+          <w:i/>
+        </w:rPr>
+        <w:t>Steps to prevent:</w:t>
+      </w:r>
+      <w:r>
+        <w:t xml:space="preserve"> Check update features and changes.</w:t>
+      </w:r>
+    </w:p>
+    <w:p>
+      <w:r>
+        <w:rPr>
+          <w:i/>
+        </w:rPr>
+        <w:t>Clean up action:</w:t>
+      </w:r>
+      <w:r>
+        <w:t xml:space="preserve"> Develop system to work with the new update, if not possible revert to previous working version.</w:t>
+      </w:r>
+    </w:p>
+    <w:p>
+      <w:pPr>
         <w:rPr>
           <w:b/>
         </w:rPr>
-        <w:t>Time</w:t>
-      </w:r>
-    </w:p>
-    <w:p>
-      <w:r>
-        <w:t>Deadline</w:t>
-      </w:r>
+      </w:pPr>
       <w:r>
         <w:rPr>
           <w:b/>
         </w:rPr>
+        <w:t>Risk 6</w:t>
+      </w:r>
+      <w:r>
+        <w:rPr>
+          <w:b/>
+        </w:rPr>
+        <w:t xml:space="preserve">: </w:t>
+      </w:r>
+      <w:r>
+        <w:rPr>
+          <w:b/>
+        </w:rPr>
+        <w:t>Servers not supporting chosen web framework</w:t>
+      </w:r>
+    </w:p>
+    <w:p>
+      <w:r>
+        <w:rPr>
+          <w:i/>
+        </w:rPr>
+        <w:t>Probability:</w:t>
+      </w:r>
+      <w:r>
+        <w:t xml:space="preserve"> Medium</w:t>
+      </w:r>
+    </w:p>
+    <w:p>
+      <w:r>
+        <w:rPr>
+          <w:i/>
+        </w:rPr>
+        <w:t>Impact:</w:t>
+      </w:r>
+      <w:r>
+        <w:t xml:space="preserve"> High</w:t>
+      </w:r>
+    </w:p>
+    <w:p>
+      <w:r>
+        <w:rPr>
+          <w:i/>
+        </w:rPr>
+        <w:lastRenderedPageBreak/>
+        <w:t>Steps to prevent:</w:t>
+      </w:r>
+      <w:r>
+        <w:t xml:space="preserve"> Add framework support to servers.</w:t>
+      </w:r>
+    </w:p>
+    <w:p>
+      <w:r>
+        <w:rPr>
+          <w:i/>
+        </w:rPr>
+        <w:t>Clean up action:</w:t>
+      </w:r>
+      <w:r>
+        <w:t xml:space="preserve"> Change web framework or set up own server.</w:t>
+      </w:r>
+    </w:p>
+    <w:p>
+      <w:pPr>
+        <w:rPr>
+          <w:b/>
+        </w:rPr>
+      </w:pPr>
+      <w:r>
+        <w:rPr>
+          <w:b/>
+        </w:rPr>
+        <w:t>Risk 7</w:t>
+      </w:r>
+      <w:r>
+        <w:rPr>
+          <w:b/>
+        </w:rPr>
+        <w:t xml:space="preserve">: </w:t>
+      </w:r>
+      <w:r>
+        <w:rPr>
+          <w:b/>
+        </w:rPr>
+        <w:t>Database corruption</w:t>
+      </w:r>
+    </w:p>
+    <w:p>
+      <w:r>
+        <w:rPr>
+          <w:i/>
+        </w:rPr>
+        <w:t>Probability:</w:t>
+      </w:r>
+      <w:r>
+        <w:t xml:space="preserve"> Very low</w:t>
+      </w:r>
+    </w:p>
+    <w:p>
+      <w:r>
+        <w:rPr>
+          <w:i/>
+        </w:rPr>
+        <w:t>Impact:</w:t>
+      </w:r>
+      <w:r>
         <w:t xml:space="preserve"> </w:t>
       </w:r>
       <w:r>
-        <w:t>we must abide to. Project must be finished in 4 months.</w:t>
-      </w:r>
-    </w:p>
-    <w:p>
-      <w:r>
+        <w:t>Very high</w:t>
+      </w:r>
+    </w:p>
+    <w:p>
+      <w:r>
+        <w:rPr>
+          <w:i/>
+        </w:rPr>
+        <w:t>Steps to prevent:</w:t>
+      </w:r>
+      <w:r>
+        <w:t xml:space="preserve"> Back up sensitive data.</w:t>
+      </w:r>
+    </w:p>
+    <w:p>
+      <w:r>
+        <w:rPr>
+          <w:i/>
+        </w:rPr>
+        <w:t>Clean up action:</w:t>
+      </w:r>
+      <w:r>
+        <w:t xml:space="preserve"> Create database using backups or begin anew.</w:t>
+      </w:r>
+    </w:p>
+    <w:p>
+      <w:pPr>
         <w:rPr>
           <w:b/>
         </w:rPr>
-        <w:t>Constraint 3: Technological</w:t>
-      </w:r>
-    </w:p>
-    <w:p>
-      <w:r>
-        <w:t xml:space="preserve">C# works only on </w:t>
-      </w:r>
-      <w:proofErr w:type="gramStart"/>
-      <w:r>
-        <w:t>Windows,</w:t>
-      </w:r>
-      <w:proofErr w:type="gramEnd"/>
-      <w:r>
-        <w:t xml:space="preserve"> hence development must be done only on Windows.</w:t>
-      </w:r>
-    </w:p>
-    <w:p>
+      </w:pPr>
       <w:r>
         <w:rPr>
           <w:b/>
         </w:rPr>
-        <w:t>Constraint 4: English language</w:t>
-      </w:r>
-    </w:p>
-    <w:p>
-      <w:r>
-        <w:t>Team members don’t speak Dutch so the system as a whole will be in English.</w:t>
-      </w:r>
-    </w:p>
-    <w:p>
-      <w:pPr>
-        <w:pStyle w:val="Heading2"/>
-      </w:pPr>
-      <w:bookmarkStart w:id="19" w:name="_qpilonbq8uc4" w:colFirst="0" w:colLast="0"/>
-      <w:bookmarkStart w:id="20" w:name="_Toc476407726"/>
-      <w:bookmarkEnd w:id="19"/>
-      <w:r>
-        <w:t>Project Risks</w:t>
-      </w:r>
-      <w:bookmarkEnd w:id="20"/>
-    </w:p>
-    <w:p>
+        <w:t>Risk 8</w:t>
+      </w:r>
       <w:r>
         <w:rPr>
           <w:b/>
         </w:rPr>
-        <w:t>Risk 1:  Deliverables not presented on time</w:t>
+        <w:t xml:space="preserve">: </w:t>
+      </w:r>
+      <w:r>
+        <w:rPr>
+          <w:b/>
+        </w:rPr>
+        <w:t>Host s</w:t>
+      </w:r>
+      <w:r>
+        <w:rPr>
+          <w:b/>
+        </w:rPr>
+        <w:t>erver fail</w:t>
       </w:r>
     </w:p>
     <w:p>
@@ -2118,11 +2577,10 @@
         <w:rPr>
           <w:i/>
         </w:rPr>
-        <w:lastRenderedPageBreak/>
         <w:t>Probability:</w:t>
       </w:r>
       <w:r>
-        <w:t xml:space="preserve"> Low</w:t>
+        <w:t xml:space="preserve"> Very low</w:t>
       </w:r>
     </w:p>
     <w:p>
@@ -2133,7 +2591,10 @@
         <w:t>Impact:</w:t>
       </w:r>
       <w:r>
-        <w:t xml:space="preserve"> Medium</w:t>
+        <w:t xml:space="preserve"> Very h</w:t>
+      </w:r>
+      <w:r>
+        <w:t>igh</w:t>
       </w:r>
     </w:p>
     <w:p>
@@ -2144,7 +2605,7 @@
         <w:t>Steps to prevent:</w:t>
       </w:r>
       <w:r>
-        <w:t xml:space="preserve"> Keep track of agenda and schedules.</w:t>
+        <w:t xml:space="preserve"> Back up development.</w:t>
       </w:r>
     </w:p>
     <w:p>
@@ -2152,176 +2613,28 @@
         <w:rPr>
           <w:i/>
         </w:rPr>
-        <w:t xml:space="preserve">Clean up action: </w:t>
-      </w:r>
-      <w:r>
-        <w:t>Present deliverables as soon as possible.</w:t>
-      </w:r>
-    </w:p>
-    <w:p>
-      <w:r>
+        <w:t>Clean up action:</w:t>
+      </w:r>
+      <w:r>
+        <w:t xml:space="preserve"> Deploy on a working server.</w:t>
+      </w:r>
+    </w:p>
+    <w:p/>
+    <w:p>
+      <w:pPr>
         <w:rPr>
           <w:b/>
         </w:rPr>
-        <w:t>Risk 2:</w:t>
-      </w:r>
-      <w:r>
-        <w:t xml:space="preserve"> </w:t>
-      </w:r>
-      <w:r>
+      </w:pPr>
+    </w:p>
+    <w:p/>
+    <w:p/>
+    <w:p>
+      <w:pPr>
         <w:rPr>
           <w:b/>
         </w:rPr>
-        <w:t>Client not satisfied with deliverables</w:t>
-      </w:r>
-    </w:p>
-    <w:p>
-      <w:r>
-        <w:rPr>
-          <w:i/>
-        </w:rPr>
-        <w:t>Probability:</w:t>
-      </w:r>
-      <w:r>
-        <w:t xml:space="preserve"> Low</w:t>
-      </w:r>
-    </w:p>
-    <w:p>
-      <w:r>
-        <w:rPr>
-          <w:i/>
-        </w:rPr>
-        <w:t>Impact:</w:t>
-      </w:r>
-      <w:r>
-        <w:t xml:space="preserve"> High</w:t>
-      </w:r>
-    </w:p>
-    <w:p>
-      <w:r>
-        <w:rPr>
-          <w:i/>
-        </w:rPr>
-        <w:t>Steps to prevent:</w:t>
-      </w:r>
-      <w:r>
-        <w:t xml:space="preserve"> Have frequent meetings with client and stick to created plan.</w:t>
-      </w:r>
-    </w:p>
-    <w:p>
-      <w:r>
-        <w:rPr>
-          <w:i/>
-        </w:rPr>
-        <w:t>Clean up action:</w:t>
-      </w:r>
-      <w:r>
-        <w:t xml:space="preserve"> Discuss needed changes and apply them.</w:t>
-      </w:r>
-    </w:p>
-    <w:p>
-      <w:r>
-        <w:rPr>
-          <w:b/>
-        </w:rPr>
-        <w:t>Risk 3: Unpredicted technical difficulties</w:t>
-      </w:r>
-    </w:p>
-    <w:p>
-      <w:r>
-        <w:rPr>
-          <w:i/>
-        </w:rPr>
-        <w:t>Probability:</w:t>
-      </w:r>
-      <w:r>
-        <w:t xml:space="preserve"> Medium</w:t>
-      </w:r>
-    </w:p>
-    <w:p>
-      <w:r>
-        <w:rPr>
-          <w:i/>
-        </w:rPr>
-        <w:t>Impact:</w:t>
-      </w:r>
-      <w:r>
-        <w:t xml:space="preserve"> Medium</w:t>
-      </w:r>
-    </w:p>
-    <w:p>
-      <w:r>
-        <w:rPr>
-          <w:i/>
-        </w:rPr>
-        <w:t>Steps to prevent:</w:t>
-      </w:r>
-      <w:r>
-        <w:t xml:space="preserve"> Practice and research planned technologies.</w:t>
-      </w:r>
-    </w:p>
-    <w:p>
-      <w:r>
-        <w:rPr>
-          <w:i/>
-        </w:rPr>
-        <w:t>Clean up action:</w:t>
-      </w:r>
-      <w:r>
-        <w:t xml:space="preserve"> Ask more experienced member or a technical expert for ways to solve the difficulties.</w:t>
-      </w:r>
-    </w:p>
-    <w:p>
-      <w:r>
-        <w:rPr>
-          <w:b/>
-        </w:rPr>
-        <w:t>Risk 4: Team member unavailable due to sickness</w:t>
-      </w:r>
-    </w:p>
-    <w:p>
-      <w:r>
-        <w:rPr>
-          <w:i/>
-        </w:rPr>
-        <w:t>Probability:</w:t>
-      </w:r>
-      <w:r>
-        <w:t xml:space="preserve"> Medium</w:t>
-      </w:r>
-    </w:p>
-    <w:p>
-      <w:r>
-        <w:rPr>
-          <w:i/>
-        </w:rPr>
-        <w:t>Impact:</w:t>
-      </w:r>
-      <w:r>
-        <w:t xml:space="preserve"> Medium</w:t>
-      </w:r>
-    </w:p>
-    <w:p>
-      <w:r>
-        <w:rPr>
-          <w:i/>
-        </w:rPr>
-        <w:t>Steps to prevent:</w:t>
-      </w:r>
-      <w:r>
-        <w:t xml:space="preserve"> Live a healthy lifestyle.</w:t>
-      </w:r>
-    </w:p>
-    <w:p>
-      <w:r>
-        <w:rPr>
-          <w:i/>
-        </w:rPr>
-        <w:t>Clean up action:</w:t>
-      </w:r>
-      <w:r>
-        <w:t xml:space="preserve"> Distribute workload across available members.</w:t>
-      </w:r>
+      </w:pPr>
     </w:p>
     <w:p>
       <w:pPr>
@@ -2331,8 +2644,8 @@
           <w:szCs w:val="36"/>
         </w:rPr>
       </w:pPr>
-      <w:bookmarkStart w:id="21" w:name="_uzcsw7y71muv" w:colFirst="0" w:colLast="0"/>
-      <w:bookmarkEnd w:id="21"/>
+      <w:bookmarkStart w:id="22" w:name="_uzcsw7y71muv" w:colFirst="0" w:colLast="0"/>
+      <w:bookmarkEnd w:id="22"/>
       <w:r>
         <w:br w:type="page"/>
       </w:r>
@@ -2341,18 +2654,18 @@
       <w:pPr>
         <w:pStyle w:val="Heading1"/>
       </w:pPr>
-      <w:bookmarkStart w:id="22" w:name="_Toc476407727"/>
+      <w:bookmarkStart w:id="23" w:name="_Toc476774064"/>
       <w:r>
         <w:lastRenderedPageBreak/>
         <w:t>Project Phasing</w:t>
       </w:r>
-      <w:bookmarkEnd w:id="22"/>
+      <w:bookmarkEnd w:id="23"/>
     </w:p>
     <w:p>
       <w:pPr>
         <w:pStyle w:val="Heading1"/>
       </w:pPr>
-      <w:bookmarkStart w:id="23" w:name="_Toc476407728"/>
+      <w:bookmarkStart w:id="24" w:name="_Toc476774065"/>
       <w:r>
         <w:rPr>
           <w:rFonts w:cs="Times New Roman"/>
@@ -2364,7 +2677,7 @@
         <mc:AlternateContent>
           <mc:Choice Requires="wps">
             <w:drawing>
-              <wp:anchor distT="0" distB="0" distL="114300" distR="114300" simplePos="0" relativeHeight="251657216" behindDoc="0" locked="0" layoutInCell="0" allowOverlap="1" wp14:anchorId="3CD30DE3" wp14:editId="07C8A41F">
+              <wp:anchor distT="0" distB="0" distL="114300" distR="114300" simplePos="0" relativeHeight="251656704" behindDoc="0" locked="0" layoutInCell="0" allowOverlap="1" wp14:anchorId="0DEC2433" wp14:editId="373567F5">
                 <wp:simplePos x="0" y="0"/>
                 <wp:positionH relativeFrom="column">
                   <wp:posOffset>1310640</wp:posOffset>
@@ -2438,11 +2751,11 @@
           </mc:Choice>
           <mc:Fallback>
             <w:pict>
-              <v:shapetype w14:anchorId="3CD30DE3" id="_x0000_t202" coordsize="21600,21600" o:spt="202" path="m,l,21600r21600,l21600,xe">
+              <v:shapetype w14:anchorId="0DEC2433" id="_x0000_t202" coordsize="21600,21600" o:spt="202" path="m,l,21600r21600,l21600,xe">
                 <v:stroke joinstyle="miter"/>
                 <v:path gradientshapeok="t" o:connecttype="rect"/>
               </v:shapetype>
-              <v:shape id="Text Box 27" o:spid="_x0000_s1026" type="#_x0000_t202" style="position:absolute;left:0;text-align:left;margin-left:103.2pt;margin-top:12.3pt;width:75.6pt;height:25.95pt;z-index:251657216;visibility:visible;mso-wrap-style:square;mso-width-percent:0;mso-height-percent:0;mso-wrap-distance-left:9pt;mso-wrap-distance-top:0;mso-wrap-distance-right:9pt;mso-wrap-distance-bottom:0;mso-position-horizontal:absolute;mso-position-horizontal-relative:text;mso-position-vertical:absolute;mso-position-vertical-relative:text;mso-width-percent:0;mso-height-percent:0;mso-width-relative:page;mso-height-relative:page;v-text-anchor:top" o:gfxdata="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" o:allowincell="f" filled="f">
+              <v:shape id="Text Box 27" o:spid="_x0000_s1026" type="#_x0000_t202" style="position:absolute;left:0;text-align:left;margin-left:103.2pt;margin-top:12.3pt;width:75.6pt;height:25.95pt;z-index:251656704;visibility:visible;mso-wrap-style:square;mso-width-percent:0;mso-height-percent:0;mso-wrap-distance-left:9pt;mso-wrap-distance-top:0;mso-wrap-distance-right:9pt;mso-wrap-distance-bottom:0;mso-position-horizontal:absolute;mso-position-horizontal-relative:text;mso-position-vertical:absolute;mso-position-vertical-relative:text;mso-width-percent:0;mso-height-percent:0;mso-width-relative:page;mso-height-relative:page;v-text-anchor:top" o:gfxdata="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" o:allowincell="f" filled="f">
                 <v:textbox>
                   <w:txbxContent>
                     <w:p>
@@ -2468,7 +2781,7 @@
         <mc:AlternateContent>
           <mc:Choice Requires="wps">
             <w:drawing>
-              <wp:anchor distT="0" distB="0" distL="114300" distR="114300" simplePos="0" relativeHeight="251654144" behindDoc="0" locked="0" layoutInCell="0" allowOverlap="1" wp14:anchorId="374CE6E5" wp14:editId="1C42AA6C">
+              <wp:anchor distT="0" distB="0" distL="114300" distR="114300" simplePos="0" relativeHeight="251653632" behindDoc="0" locked="0" layoutInCell="0" allowOverlap="1" wp14:anchorId="16E1FB06" wp14:editId="7667C08F">
                 <wp:simplePos x="0" y="0"/>
                 <wp:positionH relativeFrom="column">
                   <wp:posOffset>232410</wp:posOffset>
@@ -2542,7 +2855,7 @@
           </mc:Choice>
           <mc:Fallback>
             <w:pict>
-              <v:shape w14:anchorId="374CE6E5" id="Text Box 26" o:spid="_x0000_s1027" type="#_x0000_t202" style="position:absolute;left:0;text-align:left;margin-left:18.3pt;margin-top:12.3pt;width:75.6pt;height:25.95pt;z-index:251654144;visibility:visible;mso-wrap-style:square;mso-width-percent:0;mso-height-percent:0;mso-wrap-distance-left:9pt;mso-wrap-distance-top:0;mso-wrap-distance-right:9pt;mso-wrap-distance-bottom:0;mso-position-horizontal:absolute;mso-position-horizontal-relative:text;mso-position-vertical:absolute;mso-position-vertical-relative:text;mso-width-percent:0;mso-height-percent:0;mso-width-relative:page;mso-height-relative:page;v-text-anchor:top" o:gfxdata="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" o:allowincell="f" filled="f">
+              <v:shape w14:anchorId="16E1FB06" id="Text Box 26" o:spid="_x0000_s1027" type="#_x0000_t202" style="position:absolute;left:0;text-align:left;margin-left:18.3pt;margin-top:12.3pt;width:75.6pt;height:25.95pt;z-index:251653632;visibility:visible;mso-wrap-style:square;mso-width-percent:0;mso-height-percent:0;mso-wrap-distance-left:9pt;mso-wrap-distance-top:0;mso-wrap-distance-right:9pt;mso-wrap-distance-bottom:0;mso-position-horizontal:absolute;mso-position-horizontal-relative:text;mso-position-vertical:absolute;mso-position-vertical-relative:text;mso-width-percent:0;mso-height-percent:0;mso-width-relative:page;mso-height-relative:page;v-text-anchor:top" o:gfxdata="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" o:allowincell="f" filled="f">
                 <v:textbox>
                   <w:txbxContent>
                     <w:p>
@@ -2568,7 +2881,7 @@
         <mc:AlternateContent>
           <mc:Choice Requires="wps">
             <w:drawing>
-              <wp:anchor distT="0" distB="0" distL="114300" distR="114300" simplePos="0" relativeHeight="251632640" behindDoc="0" locked="0" layoutInCell="0" allowOverlap="1" wp14:anchorId="4490B2CC" wp14:editId="7E281379">
+              <wp:anchor distT="0" distB="0" distL="114300" distR="114300" simplePos="0" relativeHeight="251645440" behindDoc="0" locked="0" layoutInCell="0" allowOverlap="1" wp14:anchorId="055334AD" wp14:editId="641874BD">
                 <wp:simplePos x="0" y="0"/>
                 <wp:positionH relativeFrom="column">
                   <wp:posOffset>3438525</wp:posOffset>
@@ -2630,7 +2943,7 @@
           </mc:Choice>
           <mc:Fallback>
             <w:pict>
-              <v:line w14:anchorId="3D457A9E" id="Straight Connector 29" o:spid="_x0000_s1026" style="position:absolute;z-index:251632640;visibility:visible;mso-wrap-style:square;mso-width-percent:0;mso-height-percent:0;mso-wrap-distance-left:9pt;mso-wrap-distance-top:0;mso-wrap-distance-right:9pt;mso-wrap-distance-bottom:0;mso-position-horizontal:absolute;mso-position-horizontal-relative:text;mso-position-vertical:absolute;mso-position-vertical-relative:text;mso-width-percent:0;mso-height-percent:0;mso-width-relative:page;mso-height-relative:page" from="270.75pt,12.5pt" to="270.75pt,221.3pt" o:gfxdata="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" o:allowincell="f">
+              <v:line w14:anchorId="74F5E38D" id="Straight Connector 29" o:spid="_x0000_s1026" style="position:absolute;z-index:251645440;visibility:visible;mso-wrap-style:square;mso-width-percent:0;mso-height-percent:0;mso-wrap-distance-left:9pt;mso-wrap-distance-top:0;mso-wrap-distance-right:9pt;mso-wrap-distance-bottom:0;mso-position-horizontal:absolute;mso-position-horizontal-relative:text;mso-position-vertical:absolute;mso-position-vertical-relative:text;mso-width-percent:0;mso-height-percent:0;mso-width-relative:page;mso-height-relative:page" from="270.75pt,12.5pt" to="270.75pt,221.3pt" o:gfxdata="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" o:allowincell="f">
                 <v:stroke dashstyle="dashDot"/>
               </v:line>
             </w:pict>
@@ -2648,7 +2961,7 @@
         <mc:AlternateContent>
           <mc:Choice Requires="wps">
             <w:drawing>
-              <wp:anchor distT="0" distB="0" distL="114300" distR="114300" simplePos="0" relativeHeight="251660288" behindDoc="0" locked="0" layoutInCell="0" allowOverlap="1" wp14:anchorId="62800137" wp14:editId="63BB8959">
+              <wp:anchor distT="0" distB="0" distL="114300" distR="114300" simplePos="0" relativeHeight="251660800" behindDoc="0" locked="0" layoutInCell="0" allowOverlap="1" wp14:anchorId="194350BA" wp14:editId="467CAFC9">
                 <wp:simplePos x="0" y="0"/>
                 <wp:positionH relativeFrom="column">
                   <wp:posOffset>2452370</wp:posOffset>
@@ -2722,7 +3035,7 @@
           </mc:Choice>
           <mc:Fallback>
             <w:pict>
-              <v:shape w14:anchorId="62800137" id="Text Box 28" o:spid="_x0000_s1028" type="#_x0000_t202" style="position:absolute;left:0;text-align:left;margin-left:193.1pt;margin-top:12.3pt;width:67.35pt;height:25.95pt;z-index:251660288;visibility:visible;mso-wrap-style:square;mso-width-percent:0;mso-height-percent:0;mso-wrap-distance-left:9pt;mso-wrap-distance-top:0;mso-wrap-distance-right:9pt;mso-wrap-distance-bottom:0;mso-position-horizontal:absolute;mso-position-horizontal-relative:text;mso-position-vertical:absolute;mso-position-vertical-relative:text;mso-width-percent:0;mso-height-percent:0;mso-width-relative:page;mso-height-relative:page;v-text-anchor:top" o:gfxdata="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" o:allowincell="f" filled="f">
+              <v:shape w14:anchorId="194350BA" id="Text Box 28" o:spid="_x0000_s1028" type="#_x0000_t202" style="position:absolute;left:0;text-align:left;margin-left:193.1pt;margin-top:12.3pt;width:67.35pt;height:25.95pt;z-index:251660800;visibility:visible;mso-wrap-style:square;mso-width-percent:0;mso-height-percent:0;mso-wrap-distance-left:9pt;mso-wrap-distance-top:0;mso-wrap-distance-right:9pt;mso-wrap-distance-bottom:0;mso-position-horizontal:absolute;mso-position-horizontal-relative:text;mso-position-vertical:absolute;mso-position-vertical-relative:text;mso-width-percent:0;mso-height-percent:0;mso-width-relative:page;mso-height-relative:page;v-text-anchor:top" o:gfxdata="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" o:allowincell="f" filled="f">
                 <v:textbox>
                   <w:txbxContent>
                     <w:p>
@@ -2748,7 +3061,7 @@
         <mc:AlternateContent>
           <mc:Choice Requires="wps">
             <w:drawing>
-              <wp:anchor distT="0" distB="0" distL="114300" distR="114300" simplePos="0" relativeHeight="251635712" behindDoc="0" locked="0" layoutInCell="0" allowOverlap="1" wp14:anchorId="2C910A87" wp14:editId="534DA5CC">
+              <wp:anchor distT="0" distB="0" distL="114300" distR="114300" simplePos="0" relativeHeight="251646464" behindDoc="0" locked="0" layoutInCell="0" allowOverlap="1" wp14:anchorId="38707F0C" wp14:editId="4EC6BEB5">
                 <wp:simplePos x="0" y="0"/>
                 <wp:positionH relativeFrom="column">
                   <wp:posOffset>2345055</wp:posOffset>
@@ -2810,7 +3123,7 @@
           </mc:Choice>
           <mc:Fallback>
             <w:pict>
-              <v:line w14:anchorId="7E290AE5" id="Straight Connector 24" o:spid="_x0000_s1026" style="position:absolute;z-index:251635712;visibility:visible;mso-wrap-style:square;mso-width-percent:0;mso-height-percent:0;mso-wrap-distance-left:9pt;mso-wrap-distance-top:0;mso-wrap-distance-right:9pt;mso-wrap-distance-bottom:0;mso-position-horizontal:absolute;mso-position-horizontal-relative:text;mso-position-vertical:absolute;mso-position-vertical-relative:text;mso-width-percent:0;mso-height-percent:0;mso-width-relative:page;mso-height-relative:page" from="184.65pt,12.5pt" to="184.65pt,221.3pt" o:gfxdata="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" o:allowincell="f">
+              <v:line w14:anchorId="3A5373DE" id="Straight Connector 24" o:spid="_x0000_s1026" style="position:absolute;z-index:251646464;visibility:visible;mso-wrap-style:square;mso-width-percent:0;mso-height-percent:0;mso-wrap-distance-left:9pt;mso-wrap-distance-top:0;mso-wrap-distance-right:9pt;mso-wrap-distance-bottom:0;mso-position-horizontal:absolute;mso-position-horizontal-relative:text;mso-position-vertical:absolute;mso-position-vertical-relative:text;mso-width-percent:0;mso-height-percent:0;mso-width-relative:page;mso-height-relative:page" from="184.65pt,12.5pt" to="184.65pt,221.3pt" o:gfxdata="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" o:allowincell="f">
                 <v:stroke dashstyle="dashDot"/>
               </v:line>
             </w:pict>
@@ -2828,7 +3141,7 @@
         <mc:AlternateContent>
           <mc:Choice Requires="wps">
             <w:drawing>
-              <wp:anchor distT="0" distB="0" distL="114300" distR="114300" simplePos="0" relativeHeight="251629568" behindDoc="0" locked="0" layoutInCell="0" allowOverlap="1" wp14:anchorId="64DE6B42" wp14:editId="43C5AF3F">
+              <wp:anchor distT="0" distB="0" distL="114300" distR="114300" simplePos="0" relativeHeight="251644416" behindDoc="0" locked="0" layoutInCell="0" allowOverlap="1" wp14:anchorId="398F0D4E" wp14:editId="3FFE4439">
                 <wp:simplePos x="0" y="0"/>
                 <wp:positionH relativeFrom="column">
                   <wp:posOffset>1238250</wp:posOffset>
@@ -2890,7 +3203,7 @@
           </mc:Choice>
           <mc:Fallback>
             <w:pict>
-              <v:line w14:anchorId="2DF9E728" id="Straight Connector 23" o:spid="_x0000_s1026" style="position:absolute;z-index:251629568;visibility:visible;mso-wrap-style:square;mso-width-percent:0;mso-height-percent:0;mso-wrap-distance-left:9pt;mso-wrap-distance-top:0;mso-wrap-distance-right:9pt;mso-wrap-distance-bottom:0;mso-position-horizontal:absolute;mso-position-horizontal-relative:text;mso-position-vertical:absolute;mso-position-vertical-relative:text;mso-width-percent:0;mso-height-percent:0;mso-width-relative:page;mso-height-relative:page" from="97.5pt,12.5pt" to="97.5pt,221.3pt" o:gfxdata="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" o:allowincell="f">
+              <v:line w14:anchorId="53506091" id="Straight Connector 23" o:spid="_x0000_s1026" style="position:absolute;z-index:251644416;visibility:visible;mso-wrap-style:square;mso-width-percent:0;mso-height-percent:0;mso-wrap-distance-left:9pt;mso-wrap-distance-top:0;mso-wrap-distance-right:9pt;mso-wrap-distance-bottom:0;mso-position-horizontal:absolute;mso-position-horizontal-relative:text;mso-position-vertical:absolute;mso-position-vertical-relative:text;mso-width-percent:0;mso-height-percent:0;mso-width-relative:page;mso-height-relative:page" from="97.5pt,12.5pt" to="97.5pt,221.3pt" o:gfxdata="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" o:allowincell="f">
                 <v:stroke dashstyle="dashDot"/>
               </v:line>
             </w:pict>
@@ -2908,7 +3221,7 @@
         <mc:AlternateContent>
           <mc:Choice Requires="wps">
             <w:drawing>
-              <wp:anchor distT="0" distB="0" distL="114300" distR="114300" simplePos="0" relativeHeight="251614208" behindDoc="0" locked="0" layoutInCell="0" allowOverlap="1" wp14:anchorId="11E0EFC9" wp14:editId="7D5BBB12">
+              <wp:anchor distT="0" distB="0" distL="114300" distR="114300" simplePos="0" relativeHeight="251642368" behindDoc="0" locked="0" layoutInCell="0" allowOverlap="1" wp14:anchorId="188C2536" wp14:editId="537C4EAD">
                 <wp:simplePos x="0" y="0"/>
                 <wp:positionH relativeFrom="column">
                   <wp:posOffset>1061720</wp:posOffset>
@@ -2964,7 +3277,7 @@
           </mc:Choice>
           <mc:Fallback>
             <w:pict>
-              <v:line w14:anchorId="4ACA5397" id="Straight Connector 14" o:spid="_x0000_s1026" style="position:absolute;flip:y;z-index:251614208;visibility:visible;mso-wrap-style:square;mso-width-percent:0;mso-height-percent:0;mso-wrap-distance-left:9pt;mso-wrap-distance-top:0;mso-wrap-distance-right:9pt;mso-wrap-distance-bottom:0;mso-position-horizontal:absolute;mso-position-horizontal-relative:text;mso-position-vertical:absolute;mso-position-vertical-relative:text;mso-width-percent:0;mso-height-percent:0;mso-width-relative:page;mso-height-relative:page" from="83.6pt,100.8pt" to="106.85pt,119.45pt" o:gfxdata="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" o:allowincell="f" strokecolor="red" strokeweight="1.5pt">
+              <v:line w14:anchorId="36820B36" id="Straight Connector 14" o:spid="_x0000_s1026" style="position:absolute;flip:y;z-index:251642368;visibility:visible;mso-wrap-style:square;mso-width-percent:0;mso-height-percent:0;mso-wrap-distance-left:9pt;mso-wrap-distance-top:0;mso-wrap-distance-right:9pt;mso-wrap-distance-bottom:0;mso-position-horizontal:absolute;mso-position-horizontal-relative:text;mso-position-vertical:absolute;mso-position-vertical-relative:text;mso-width-percent:0;mso-height-percent:0;mso-width-relative:page;mso-height-relative:page" from="83.6pt,100.8pt" to="106.85pt,119.45pt" o:gfxdata="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" o:allowincell="f" strokecolor="red" strokeweight="1.5pt">
                 <v:stroke endarrow="block"/>
               </v:line>
             </w:pict>
@@ -2982,7 +3295,7 @@
         <mc:AlternateContent>
           <mc:Choice Requires="wps">
             <w:drawing>
-              <wp:anchor distT="0" distB="0" distL="114300" distR="114300" simplePos="0" relativeHeight="251617280" behindDoc="0" locked="0" layoutInCell="0" allowOverlap="1" wp14:anchorId="4324A590" wp14:editId="6FF0613F">
+              <wp:anchor distT="0" distB="0" distL="114300" distR="114300" simplePos="0" relativeHeight="251643392" behindDoc="0" locked="0" layoutInCell="0" allowOverlap="1" wp14:anchorId="62E31651" wp14:editId="3CDC089A">
                 <wp:simplePos x="0" y="0"/>
                 <wp:positionH relativeFrom="column">
                   <wp:posOffset>1061720</wp:posOffset>
@@ -3043,7 +3356,7 @@
           </mc:Choice>
           <mc:Fallback>
             <w:pict>
-              <v:line w14:anchorId="521F86D7" id="Straight Connector 15" o:spid="_x0000_s1026" style="position:absolute;z-index:251617280;visibility:visible;mso-wrap-style:square;mso-width-percent:0;mso-height-percent:0;mso-wrap-distance-left:9pt;mso-wrap-distance-top:0;mso-wrap-distance-right:9pt;mso-wrap-distance-bottom:0;mso-position-horizontal:absolute;mso-position-horizontal-relative:text;mso-position-vertical:absolute;mso-position-vertical-relative:text;mso-width-percent:0;mso-height-percent:0;mso-width-relative:page;mso-height-relative:page" from="83.6pt,134.55pt" to="106.85pt,165.3pt" o:gfxdata="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" o:allowincell="f">
+              <v:line w14:anchorId="593BAE6F" id="Straight Connector 15" o:spid="_x0000_s1026" style="position:absolute;z-index:251643392;visibility:visible;mso-wrap-style:square;mso-width-percent:0;mso-height-percent:0;mso-wrap-distance-left:9pt;mso-wrap-distance-top:0;mso-wrap-distance-right:9pt;mso-wrap-distance-bottom:0;mso-position-horizontal:absolute;mso-position-horizontal-relative:text;mso-position-vertical:absolute;mso-position-vertical-relative:text;mso-width-percent:0;mso-height-percent:0;mso-width-relative:page;mso-height-relative:page" from="83.6pt,134.55pt" to="106.85pt,165.3pt" o:gfxdata="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" o:allowincell="f">
                 <v:stroke endarrow="block"/>
               </v:line>
             </w:pict>
@@ -3061,7 +3374,7 @@
         <mc:AlternateContent>
           <mc:Choice Requires="wps">
             <w:drawing>
-              <wp:anchor distT="0" distB="0" distL="114300" distR="114300" simplePos="0" relativeHeight="251638784" behindDoc="0" locked="0" layoutInCell="0" allowOverlap="1" wp14:anchorId="73CFA937" wp14:editId="009BA296">
+              <wp:anchor distT="0" distB="0" distL="114300" distR="114300" simplePos="0" relativeHeight="251647488" behindDoc="0" locked="0" layoutInCell="0" allowOverlap="1" wp14:anchorId="6042DA5A" wp14:editId="7FBFA9CD">
                 <wp:simplePos x="0" y="0"/>
                 <wp:positionH relativeFrom="column">
                   <wp:posOffset>4589145</wp:posOffset>
@@ -3123,7 +3436,7 @@
           </mc:Choice>
           <mc:Fallback>
             <w:pict>
-              <v:line w14:anchorId="15CDC00B" id="Straight Connector 31" o:spid="_x0000_s1026" style="position:absolute;z-index:251638784;visibility:visible;mso-wrap-style:square;mso-width-percent:0;mso-height-percent:0;mso-wrap-distance-left:9pt;mso-wrap-distance-top:0;mso-wrap-distance-right:9pt;mso-wrap-distance-bottom:0;mso-position-horizontal:absolute;mso-position-horizontal-relative:text;mso-position-vertical:absolute;mso-position-vertical-relative:text;mso-width-percent:0;mso-height-percent:0;mso-width-relative:page;mso-height-relative:page" from="361.35pt,14.15pt" to="361.35pt,222.95pt" o:gfxdata="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" o:allowincell="f">
+              <v:line w14:anchorId="6B048DB7" id="Straight Connector 31" o:spid="_x0000_s1026" style="position:absolute;z-index:251647488;visibility:visible;mso-wrap-style:square;mso-width-percent:0;mso-height-percent:0;mso-wrap-distance-left:9pt;mso-wrap-distance-top:0;mso-wrap-distance-right:9pt;mso-wrap-distance-bottom:0;mso-position-horizontal:absolute;mso-position-horizontal-relative:text;mso-position-vertical:absolute;mso-position-vertical-relative:text;mso-width-percent:0;mso-height-percent:0;mso-width-relative:page;mso-height-relative:page" from="361.35pt,14.15pt" to="361.35pt,222.95pt" o:gfxdata="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" o:allowincell="f">
                 <v:stroke dashstyle="dashDot"/>
               </v:line>
             </w:pict>
@@ -3141,7 +3454,7 @@
         <mc:AlternateContent>
           <mc:Choice Requires="wps">
             <w:drawing>
-              <wp:anchor distT="0" distB="0" distL="114300" distR="114300" simplePos="0" relativeHeight="251687936" behindDoc="0" locked="0" layoutInCell="0" allowOverlap="1" wp14:anchorId="6DB914DA" wp14:editId="7061F085">
+              <wp:anchor distT="0" distB="0" distL="114300" distR="114300" simplePos="0" relativeHeight="251668992" behindDoc="0" locked="0" layoutInCell="0" allowOverlap="1" wp14:anchorId="76E20805" wp14:editId="585A8D0B">
                 <wp:simplePos x="0" y="0"/>
                 <wp:positionH relativeFrom="column">
                   <wp:posOffset>5621655</wp:posOffset>
@@ -3203,7 +3516,7 @@
           </mc:Choice>
           <mc:Fallback>
             <w:pict>
-              <v:line w14:anchorId="55E4AA4C" id="Straight Connector 39" o:spid="_x0000_s1026" style="position:absolute;z-index:251687936;visibility:visible;mso-wrap-style:square;mso-width-percent:0;mso-height-percent:0;mso-wrap-distance-left:9pt;mso-wrap-distance-top:0;mso-wrap-distance-right:9pt;mso-wrap-distance-bottom:0;mso-position-horizontal:absolute;mso-position-horizontal-relative:text;mso-position-vertical:absolute;mso-position-vertical-relative:text;mso-width-percent:0;mso-height-percent:0;mso-width-relative:page;mso-height-relative:page" from="442.65pt,12.5pt" to="442.65pt,221.3pt" o:gfxdata="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" o:allowincell="f">
+              <v:line w14:anchorId="06A803E7" id="Straight Connector 39" o:spid="_x0000_s1026" style="position:absolute;z-index:251668992;visibility:visible;mso-wrap-style:square;mso-width-percent:0;mso-height-percent:0;mso-wrap-distance-left:9pt;mso-wrap-distance-top:0;mso-wrap-distance-right:9pt;mso-wrap-distance-bottom:0;mso-position-horizontal:absolute;mso-position-horizontal-relative:text;mso-position-vertical:absolute;mso-position-vertical-relative:text;mso-width-percent:0;mso-height-percent:0;mso-width-relative:page;mso-height-relative:page" from="442.65pt,12.5pt" to="442.65pt,221.3pt" o:gfxdata="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" o:allowincell="f">
                 <v:stroke dashstyle="dashDot"/>
               </v:line>
             </w:pict>
@@ -3221,7 +3534,7 @@
         <mc:AlternateContent>
           <mc:Choice Requires="wps">
             <w:drawing>
-              <wp:anchor distT="0" distB="0" distL="114300" distR="114300" simplePos="0" relativeHeight="251691008" behindDoc="0" locked="0" layoutInCell="0" allowOverlap="1" wp14:anchorId="78551753" wp14:editId="736CB27A">
+              <wp:anchor distT="0" distB="0" distL="114300" distR="114300" simplePos="0" relativeHeight="251670016" behindDoc="0" locked="0" layoutInCell="0" allowOverlap="1" wp14:anchorId="24E1C81F" wp14:editId="04C72109">
                 <wp:simplePos x="0" y="0"/>
                 <wp:positionH relativeFrom="column">
                   <wp:posOffset>4632960</wp:posOffset>
@@ -3295,7 +3608,7 @@
           </mc:Choice>
           <mc:Fallback>
             <w:pict>
-              <v:shape w14:anchorId="78551753" id="Text Box 40" o:spid="_x0000_s1029" type="#_x0000_t202" style="position:absolute;left:0;text-align:left;margin-left:364.8pt;margin-top:12.3pt;width:74.25pt;height:25.95pt;z-index:251691008;visibility:visible;mso-wrap-style:square;mso-width-percent:0;mso-height-percent:0;mso-wrap-distance-left:9pt;mso-wrap-distance-top:0;mso-wrap-distance-right:9pt;mso-wrap-distance-bottom:0;mso-position-horizontal:absolute;mso-position-horizontal-relative:text;mso-position-vertical:absolute;mso-position-vertical-relative:text;mso-width-percent:0;mso-height-percent:0;mso-width-relative:page;mso-height-relative:page;v-text-anchor:top" o:gfxdata="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" o:allowincell="f" filled="f">
+              <v:shape w14:anchorId="24E1C81F" id="Text Box 40" o:spid="_x0000_s1029" type="#_x0000_t202" style="position:absolute;left:0;text-align:left;margin-left:364.8pt;margin-top:12.3pt;width:74.25pt;height:25.95pt;z-index:251670016;visibility:visible;mso-wrap-style:square;mso-width-percent:0;mso-height-percent:0;mso-wrap-distance-left:9pt;mso-wrap-distance-top:0;mso-wrap-distance-right:9pt;mso-wrap-distance-bottom:0;mso-position-horizontal:absolute;mso-position-horizontal-relative:text;mso-position-vertical:absolute;mso-position-vertical-relative:text;mso-width-percent:0;mso-height-percent:0;mso-width-relative:page;mso-height-relative:page;v-text-anchor:top" o:gfxdata="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" o:allowincell="f" filled="f">
                 <v:textbox>
                   <w:txbxContent>
                     <w:p>
@@ -3321,7 +3634,7 @@
         <mc:AlternateContent>
           <mc:Choice Requires="wps">
             <w:drawing>
-              <wp:anchor distT="0" distB="0" distL="114300" distR="114300" simplePos="0" relativeHeight="251663360" behindDoc="0" locked="0" layoutInCell="0" allowOverlap="1" wp14:anchorId="2C07DEBE" wp14:editId="44F8F292">
+              <wp:anchor distT="0" distB="0" distL="114300" distR="114300" simplePos="0" relativeHeight="251664896" behindDoc="0" locked="0" layoutInCell="0" allowOverlap="1" wp14:anchorId="664B0C97" wp14:editId="682EF124">
                 <wp:simplePos x="0" y="0"/>
                 <wp:positionH relativeFrom="column">
                   <wp:posOffset>3566795</wp:posOffset>
@@ -3395,7 +3708,7 @@
           </mc:Choice>
           <mc:Fallback>
             <w:pict>
-              <v:shape w14:anchorId="2C07DEBE" id="Text Box 30" o:spid="_x0000_s1030" type="#_x0000_t202" style="position:absolute;left:0;text-align:left;margin-left:280.85pt;margin-top:12.3pt;width:66pt;height:25.95pt;z-index:251663360;visibility:visible;mso-wrap-style:square;mso-width-percent:0;mso-height-percent:0;mso-wrap-distance-left:9pt;mso-wrap-distance-top:0;mso-wrap-distance-right:9pt;mso-wrap-distance-bottom:0;mso-position-horizontal:absolute;mso-position-horizontal-relative:text;mso-position-vertical:absolute;mso-position-vertical-relative:text;mso-width-percent:0;mso-height-percent:0;mso-width-relative:page;mso-height-relative:page;v-text-anchor:top" o:gfxdata="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" o:allowincell="f" filled="f">
+              <v:shape w14:anchorId="664B0C97" id="Text Box 30" o:spid="_x0000_s1030" type="#_x0000_t202" style="position:absolute;left:0;text-align:left;margin-left:280.85pt;margin-top:12.3pt;width:66pt;height:25.95pt;z-index:251664896;visibility:visible;mso-wrap-style:square;mso-width-percent:0;mso-height-percent:0;mso-wrap-distance-left:9pt;mso-wrap-distance-top:0;mso-wrap-distance-right:9pt;mso-wrap-distance-bottom:0;mso-position-horizontal:absolute;mso-position-horizontal-relative:text;mso-position-vertical:absolute;mso-position-vertical-relative:text;mso-width-percent:0;mso-height-percent:0;mso-width-relative:page;mso-height-relative:page;v-text-anchor:top" o:gfxdata="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" o:allowincell="f" filled="f">
                 <v:textbox>
                   <w:txbxContent>
                     <w:p>
@@ -3410,7 +3723,12 @@
           </mc:Fallback>
         </mc:AlternateContent>
       </w:r>
-      <w:bookmarkEnd w:id="23"/>
+      <w:bookmarkEnd w:id="24"/>
+    </w:p>
+    <w:p>
+      <w:pPr>
+        <w:pStyle w:val="Heading1"/>
+      </w:pPr>
     </w:p>
     <w:p>
       <w:pPr>
@@ -3428,44 +3746,6 @@
       <w:r>
         <w:rPr>
           <w:rFonts w:cs="Times New Roman"/>
-          <w:color w:val="auto"/>
-          <w:sz w:val="22"/>
-          <w:szCs w:val="22"/>
-          <w:lang w:eastAsia="nl-NL"/>
-        </w:rPr>
-        <w:tab/>
-      </w:r>
-    </w:p>
-    <w:p>
-      <w:pPr>
-        <w:widowControl/>
-        <w:spacing w:after="0" w:line="276" w:lineRule="auto"/>
-        <w:jc w:val="left"/>
-        <w:rPr>
-          <w:rFonts w:cs="Times New Roman"/>
-          <w:color w:val="auto"/>
-          <w:sz w:val="22"/>
-          <w:szCs w:val="22"/>
-          <w:lang w:eastAsia="nl-NL"/>
-        </w:rPr>
-      </w:pPr>
-    </w:p>
-    <w:p>
-      <w:pPr>
-        <w:widowControl/>
-        <w:spacing w:after="0" w:line="276" w:lineRule="auto"/>
-        <w:jc w:val="left"/>
-        <w:rPr>
-          <w:rFonts w:cs="Times New Roman"/>
-          <w:color w:val="auto"/>
-          <w:sz w:val="22"/>
-          <w:szCs w:val="22"/>
-          <w:lang w:eastAsia="nl-NL"/>
-        </w:rPr>
-      </w:pPr>
-      <w:r>
-        <w:rPr>
-          <w:rFonts w:cs="Times New Roman"/>
           <w:noProof/>
           <w:color w:val="auto"/>
           <w:sz w:val="22"/>
@@ -3474,100 +3754,7 @@
         <mc:AlternateContent>
           <mc:Choice Requires="wps">
             <w:drawing>
-              <wp:anchor distT="0" distB="0" distL="114300" distR="114300" simplePos="0" relativeHeight="251620352" behindDoc="0" locked="0" layoutInCell="0" allowOverlap="1" wp14:anchorId="1D7E92D3" wp14:editId="1BD35C95">
-                <wp:simplePos x="0" y="0"/>
-                <wp:positionH relativeFrom="column">
-                  <wp:posOffset>2652395</wp:posOffset>
-                </wp:positionH>
-                <wp:positionV relativeFrom="paragraph">
-                  <wp:posOffset>273685</wp:posOffset>
-                </wp:positionV>
-                <wp:extent cx="548640" cy="0"/>
-                <wp:effectExtent l="0" t="76200" r="22860" b="95250"/>
-                <wp:wrapNone/>
-                <wp:docPr id="18" name="Straight Connector 18"/>
-                <wp:cNvGraphicFramePr>
-                  <a:graphicFrameLocks xmlns:a="http://schemas.openxmlformats.org/drawingml/2006/main"/>
-                </wp:cNvGraphicFramePr>
-                <a:graphic xmlns:a="http://schemas.openxmlformats.org/drawingml/2006/main">
-                  <a:graphicData uri="http://schemas.microsoft.com/office/word/2010/wordprocessingShape">
-                    <wps:wsp>
-                      <wps:cNvCnPr>
-                        <a:cxnSpLocks noChangeShapeType="1"/>
-                      </wps:cNvCnPr>
-                      <wps:spPr bwMode="auto">
-                        <a:xfrm>
-                          <a:off x="0" y="0"/>
-                          <a:ext cx="548640" cy="0"/>
-                        </a:xfrm>
-                        <a:prstGeom prst="line">
-                          <a:avLst/>
-                        </a:prstGeom>
-                        <a:noFill/>
-                        <a:ln w="9525">
-                          <a:solidFill>
-                            <a:srgbClr val="000000"/>
-                          </a:solidFill>
-                          <a:round/>
-                          <a:headEnd/>
-                          <a:tailEnd type="triangle" w="med" len="med"/>
-                        </a:ln>
-                        <a:extLst>
-                          <a:ext uri="{909E8E84-426E-40DD-AFC4-6F175D3DCCD1}">
-                            <a14:hiddenFill xmlns:a14="http://schemas.microsoft.com/office/drawing/2010/main">
-                              <a:noFill/>
-                            </a14:hiddenFill>
-                          </a:ext>
-                        </a:extLst>
-                      </wps:spPr>
-                      <wps:bodyPr/>
-                    </wps:wsp>
-                  </a:graphicData>
-                </a:graphic>
-                <wp14:sizeRelH relativeFrom="page">
-                  <wp14:pctWidth>0</wp14:pctWidth>
-                </wp14:sizeRelH>
-                <wp14:sizeRelV relativeFrom="page">
-                  <wp14:pctHeight>0</wp14:pctHeight>
-                </wp14:sizeRelV>
-              </wp:anchor>
-            </w:drawing>
-          </mc:Choice>
-          <mc:Fallback>
-            <w:pict>
-              <v:line w14:anchorId="7FA2225D" id="Straight Connector 18" o:spid="_x0000_s1026" style="position:absolute;z-index:251620352;visibility:visible;mso-wrap-style:square;mso-width-percent:0;mso-height-percent:0;mso-wrap-distance-left:9pt;mso-wrap-distance-top:0;mso-wrap-distance-right:9pt;mso-wrap-distance-bottom:0;mso-position-horizontal:absolute;mso-position-horizontal-relative:text;mso-position-vertical:absolute;mso-position-vertical-relative:text;mso-width-percent:0;mso-height-percent:0;mso-width-relative:page;mso-height-relative:page" from="208.85pt,21.55pt" to="252.05pt,21.55pt" o:gfxdata="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" o:allowincell="f">
-                <v:stroke endarrow="block"/>
-              </v:line>
-            </w:pict>
-          </mc:Fallback>
-        </mc:AlternateContent>
-      </w:r>
-    </w:p>
-    <w:p>
-      <w:pPr>
-        <w:widowControl/>
-        <w:spacing w:after="0" w:line="276" w:lineRule="auto"/>
-        <w:jc w:val="left"/>
-        <w:rPr>
-          <w:rFonts w:cs="Times New Roman"/>
-          <w:color w:val="auto"/>
-          <w:sz w:val="22"/>
-          <w:szCs w:val="22"/>
-          <w:lang w:eastAsia="nl-NL"/>
-        </w:rPr>
-      </w:pPr>
-      <w:r>
-        <w:rPr>
-          <w:rFonts w:cs="Times New Roman"/>
-          <w:noProof/>
-          <w:color w:val="auto"/>
-          <w:sz w:val="22"/>
-          <w:szCs w:val="22"/>
-        </w:rPr>
-        <mc:AlternateContent>
-          <mc:Choice Requires="wps">
-            <w:drawing>
-              <wp:anchor distT="0" distB="0" distL="114300" distR="114300" simplePos="0" relativeHeight="251678720" behindDoc="0" locked="0" layoutInCell="0" allowOverlap="1" wp14:anchorId="16936EE3" wp14:editId="3111BB21">
+              <wp:anchor distT="0" distB="0" distL="114300" distR="114300" simplePos="0" relativeHeight="251662848" behindDoc="0" locked="0" layoutInCell="0" allowOverlap="1" wp14:anchorId="6BE5EEAE" wp14:editId="6F028C08">
                 <wp:simplePos x="0" y="0"/>
                 <wp:positionH relativeFrom="column">
                   <wp:posOffset>3747770</wp:posOffset>
@@ -3635,7 +3822,7 @@
           </mc:Choice>
           <mc:Fallback>
             <w:pict>
-              <v:rect w14:anchorId="16936EE3" id="Rectangle 36" o:spid="_x0000_s1031" style="position:absolute;margin-left:295.1pt;margin-top:4.75pt;width:48.6pt;height:42pt;z-index:251678720;visibility:visible;mso-wrap-style:square;mso-width-percent:0;mso-height-percent:0;mso-wrap-distance-left:9pt;mso-wrap-distance-top:0;mso-wrap-distance-right:9pt;mso-wrap-distance-bottom:0;mso-position-horizontal:absolute;mso-position-horizontal-relative:text;mso-position-vertical:absolute;mso-position-vertical-relative:text;mso-width-percent:0;mso-height-percent:0;mso-width-relative:page;mso-height-relative:page;v-text-anchor:middle" o:gfxdata="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" o:allowincell="f" fillcolor="window" strokecolor="red" strokeweight="2pt">
+              <v:rect w14:anchorId="6BE5EEAE" id="Rectangle 36" o:spid="_x0000_s1031" style="position:absolute;margin-left:295.1pt;margin-top:4.75pt;width:48.6pt;height:42pt;z-index:251662848;visibility:visible;mso-wrap-style:square;mso-width-percent:0;mso-height-percent:0;mso-wrap-distance-left:9pt;mso-wrap-distance-top:0;mso-wrap-distance-right:9pt;mso-wrap-distance-bottom:0;mso-position-horizontal:absolute;mso-position-horizontal-relative:text;mso-position-vertical:absolute;mso-position-vertical-relative:text;mso-width-percent:0;mso-height-percent:0;mso-width-relative:page;mso-height-relative:page;v-text-anchor:middle" o:gfxdata="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" o:allowincell="f" fillcolor="window" strokecolor="red" strokeweight="2pt">
                 <v:textbox inset="1.5mm,1.5mm,1.5mm,1.5mm">
                   <w:txbxContent>
                     <w:p>
@@ -3661,7 +3848,7 @@
         <mc:AlternateContent>
           <mc:Choice Requires="wps">
             <w:drawing>
-              <wp:anchor distT="0" distB="0" distL="114300" distR="114300" simplePos="0" relativeHeight="251672576" behindDoc="0" locked="0" layoutInCell="0" allowOverlap="1" wp14:anchorId="1044B177" wp14:editId="3658D8DB">
+              <wp:anchor distT="0" distB="0" distL="114300" distR="114300" simplePos="0" relativeHeight="251659776" behindDoc="0" locked="0" layoutInCell="0" allowOverlap="1" wp14:anchorId="4FC314CD" wp14:editId="0A01ED18">
                 <wp:simplePos x="0" y="0"/>
                 <wp:positionH relativeFrom="column">
                   <wp:posOffset>2452370</wp:posOffset>
@@ -3729,7 +3916,7 @@
           </mc:Choice>
           <mc:Fallback>
             <w:pict>
-              <v:rect w14:anchorId="1044B177" id="Rectangle 34" o:spid="_x0000_s1032" style="position:absolute;margin-left:193.1pt;margin-top:4.75pt;width:64.2pt;height:41.8pt;z-index:251672576;visibility:visible;mso-wrap-style:square;mso-width-percent:0;mso-height-percent:0;mso-wrap-distance-left:9pt;mso-wrap-distance-top:0;mso-wrap-distance-right:9pt;mso-wrap-distance-bottom:0;mso-position-horizontal:absolute;mso-position-horizontal-relative:text;mso-position-vertical:absolute;mso-position-vertical-relative:text;mso-width-percent:0;mso-height-percent:0;mso-width-relative:page;mso-height-relative:page;v-text-anchor:middle" o:gfxdata="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" o:allowincell="f" fillcolor="window" strokecolor="red" strokeweight="2pt">
+              <v:rect w14:anchorId="4FC314CD" id="Rectangle 34" o:spid="_x0000_s1032" style="position:absolute;margin-left:193.1pt;margin-top:4.75pt;width:64.2pt;height:41.8pt;z-index:251659776;visibility:visible;mso-wrap-style:square;mso-width-percent:0;mso-height-percent:0;mso-wrap-distance-left:9pt;mso-wrap-distance-top:0;mso-wrap-distance-right:9pt;mso-wrap-distance-bottom:0;mso-position-horizontal:absolute;mso-position-horizontal-relative:text;mso-position-vertical:absolute;mso-position-vertical-relative:text;mso-width-percent:0;mso-height-percent:0;mso-width-relative:page;mso-height-relative:page;v-text-anchor:middle" o:gfxdata="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" o:allowincell="f" fillcolor="window" strokecolor="red" strokeweight="2pt">
                 <v:textbox inset="1.5mm,1.5mm,1.5mm,1.5mm">
                   <w:txbxContent>
                     <w:p>
@@ -3755,7 +3942,7 @@
         <mc:AlternateContent>
           <mc:Choice Requires="wps">
             <w:drawing>
-              <wp:anchor distT="0" distB="0" distL="114300" distR="114300" simplePos="0" relativeHeight="251666432" behindDoc="0" locked="0" layoutInCell="0" allowOverlap="1" wp14:anchorId="09840CFF" wp14:editId="29F35866">
+              <wp:anchor distT="0" distB="0" distL="114300" distR="114300" simplePos="0" relativeHeight="251657728" behindDoc="0" locked="0" layoutInCell="0" allowOverlap="1" wp14:anchorId="06F1656C" wp14:editId="75CCA072">
                 <wp:simplePos x="0" y="0"/>
                 <wp:positionH relativeFrom="column">
                   <wp:posOffset>1362710</wp:posOffset>
@@ -3823,7 +4010,7 @@
           </mc:Choice>
           <mc:Fallback>
             <w:pict>
-              <v:rect w14:anchorId="09840CFF" id="Rectangle 32" o:spid="_x0000_s1033" style="position:absolute;margin-left:107.3pt;margin-top:4.35pt;width:60.75pt;height:41.8pt;z-index:251666432;visibility:visible;mso-wrap-style:square;mso-width-percent:0;mso-height-percent:0;mso-wrap-distance-left:9pt;mso-wrap-distance-top:0;mso-wrap-distance-right:9pt;mso-wrap-distance-bottom:0;mso-position-horizontal:absolute;mso-position-horizontal-relative:text;mso-position-vertical:absolute;mso-position-vertical-relative:text;mso-width-percent:0;mso-height-percent:0;mso-width-relative:page;mso-height-relative:page;v-text-anchor:middle" o:gfxdata="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" o:allowincell="f" fillcolor="window" strokecolor="red" strokeweight="2pt">
+              <v:rect w14:anchorId="06F1656C" id="Rectangle 32" o:spid="_x0000_s1033" style="position:absolute;margin-left:107.3pt;margin-top:4.35pt;width:60.75pt;height:41.8pt;z-index:251657728;visibility:visible;mso-wrap-style:square;mso-width-percent:0;mso-height-percent:0;mso-wrap-distance-left:9pt;mso-wrap-distance-top:0;mso-wrap-distance-right:9pt;mso-wrap-distance-bottom:0;mso-position-horizontal:absolute;mso-position-horizontal-relative:text;mso-position-vertical:absolute;mso-position-vertical-relative:text;mso-width-percent:0;mso-height-percent:0;mso-width-relative:page;mso-height-relative:page;v-text-anchor:middle" o:gfxdata="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" o:allowincell="f" fillcolor="window" strokecolor="red" strokeweight="2pt">
                 <v:textbox inset="1.5mm,1.5mm,1.5mm,1.5mm">
                   <w:txbxContent>
                     <w:p>
@@ -3863,7 +4050,7 @@
         <mc:AlternateContent>
           <mc:Choice Requires="wps">
             <w:drawing>
-              <wp:anchor distT="0" distB="0" distL="114300" distR="114300" simplePos="0" relativeHeight="251697152" behindDoc="0" locked="0" layoutInCell="0" allowOverlap="1" wp14:anchorId="7792F8A6" wp14:editId="5C59EFF7">
+              <wp:anchor distT="0" distB="0" distL="114300" distR="114300" simplePos="0" relativeHeight="251667968" behindDoc="0" locked="0" layoutInCell="0" allowOverlap="1" wp14:anchorId="463428CE" wp14:editId="5A0E362F">
                 <wp:simplePos x="0" y="0"/>
                 <wp:positionH relativeFrom="column">
                   <wp:posOffset>4372610</wp:posOffset>
@@ -3919,7 +4106,7 @@
           </mc:Choice>
           <mc:Fallback>
             <w:pict>
-              <v:line w14:anchorId="3581F7A2" id="Straight Connector 42" o:spid="_x0000_s1026" style="position:absolute;z-index:251697152;visibility:visible;mso-wrap-style:square;mso-width-percent:0;mso-height-percent:0;mso-wrap-distance-left:9pt;mso-wrap-distance-top:0;mso-wrap-distance-right:9pt;mso-wrap-distance-bottom:0;mso-position-horizontal:absolute;mso-position-horizontal-relative:text;mso-position-vertical:absolute;mso-position-vertical-relative:text;mso-width-percent:0;mso-height-percent:0;mso-width-relative:page;mso-height-relative:page" from="344.3pt,9.9pt" to="372.65pt,47.4pt" o:gfxdata="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" o:allowincell="f" strokecolor="red" strokeweight="1.5pt">
+              <v:line w14:anchorId="7A958D41" id="Straight Connector 42" o:spid="_x0000_s1026" style="position:absolute;z-index:251667968;visibility:visible;mso-wrap-style:square;mso-width-percent:0;mso-height-percent:0;mso-wrap-distance-left:9pt;mso-wrap-distance-top:0;mso-wrap-distance-right:9pt;mso-wrap-distance-bottom:0;mso-position-horizontal:absolute;mso-position-horizontal-relative:text;mso-position-vertical:absolute;mso-position-vertical-relative:text;mso-width-percent:0;mso-height-percent:0;mso-width-relative:page;mso-height-relative:page" from="344.3pt,9.9pt" to="372.65pt,47.4pt" o:gfxdata="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" o:allowincell="f" strokecolor="red" strokeweight="1.5pt">
                 <v:stroke endarrow="block"/>
               </v:line>
             </w:pict>
@@ -3937,7 +4124,7 @@
         <mc:AlternateContent>
           <mc:Choice Requires="wps">
             <w:drawing>
-              <wp:anchor distT="0" distB="0" distL="114300" distR="114300" simplePos="0" relativeHeight="251623424" behindDoc="0" locked="0" layoutInCell="0" allowOverlap="1" wp14:anchorId="0157B3B8" wp14:editId="1C965D48">
+              <wp:anchor distT="0" distB="0" distL="114300" distR="114300" simplePos="0" relativeHeight="251654656" behindDoc="0" locked="0" layoutInCell="0" allowOverlap="1" wp14:anchorId="6E41909F" wp14:editId="64562503">
                 <wp:simplePos x="0" y="0"/>
                 <wp:positionH relativeFrom="column">
                   <wp:posOffset>3237230</wp:posOffset>
@@ -3993,7 +4180,7 @@
           </mc:Choice>
           <mc:Fallback>
             <w:pict>
-              <v:line w14:anchorId="6658B034" id="Straight Connector 19" o:spid="_x0000_s1026" style="position:absolute;z-index:251623424;visibility:visible;mso-wrap-style:square;mso-width-percent:0;mso-height-percent:0;mso-wrap-distance-left:9pt;mso-wrap-distance-top:0;mso-wrap-distance-right:9pt;mso-wrap-distance-bottom:0;mso-position-horizontal:absolute;mso-position-horizontal-relative:text;mso-position-vertical:absolute;mso-position-vertical-relative:text;mso-width-percent:0;mso-height-percent:0;mso-width-relative:page;mso-height-relative:page" from="254.9pt,8.65pt" to="294.35pt,8.65pt" o:gfxdata="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" o:allowincell="f" strokecolor="red" strokeweight="1.5pt">
+              <v:line w14:anchorId="38A6A6F9" id="Straight Connector 19" o:spid="_x0000_s1026" style="position:absolute;z-index:251654656;visibility:visible;mso-wrap-style:square;mso-width-percent:0;mso-height-percent:0;mso-wrap-distance-left:9pt;mso-wrap-distance-top:0;mso-wrap-distance-right:9pt;mso-wrap-distance-bottom:0;mso-position-horizontal:absolute;mso-position-horizontal-relative:text;mso-position-vertical:absolute;mso-position-vertical-relative:text;mso-width-percent:0;mso-height-percent:0;mso-width-relative:page;mso-height-relative:page" from="254.9pt,8.65pt" to="294.35pt,8.65pt" o:gfxdata="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" o:allowincell="f" strokecolor="red" strokeweight="1.5pt">
                 <v:stroke endarrow="block"/>
               </v:line>
             </w:pict>
@@ -4011,7 +4198,7 @@
         <mc:AlternateContent>
           <mc:Choice Requires="wps">
             <w:drawing>
-              <wp:anchor distT="0" distB="0" distL="114300" distR="114300" simplePos="0" relativeHeight="251694080" behindDoc="0" locked="0" layoutInCell="0" allowOverlap="1" wp14:anchorId="4F8558EA" wp14:editId="49B0F278">
+              <wp:anchor distT="0" distB="0" distL="114300" distR="114300" simplePos="0" relativeHeight="251666944" behindDoc="0" locked="0" layoutInCell="0" allowOverlap="1" wp14:anchorId="57D6CAAA" wp14:editId="6629CF25">
                 <wp:simplePos x="0" y="0"/>
                 <wp:positionH relativeFrom="column">
                   <wp:posOffset>2128520</wp:posOffset>
@@ -4067,7 +4254,7 @@
           </mc:Choice>
           <mc:Fallback>
             <w:pict>
-              <v:line w14:anchorId="3A74F7B6" id="Straight Connector 41" o:spid="_x0000_s1026" style="position:absolute;z-index:251694080;visibility:visible;mso-wrap-style:square;mso-width-percent:0;mso-height-percent:0;mso-wrap-distance-left:9pt;mso-wrap-distance-top:0;mso-wrap-distance-right:9pt;mso-wrap-distance-bottom:0;mso-position-horizontal:absolute;mso-position-horizontal-relative:text;mso-position-vertical:absolute;mso-position-vertical-relative:text;mso-width-percent:0;mso-height-percent:0;mso-width-relative:page;mso-height-relative:page" from="167.6pt,9.6pt" to="193.1pt,9.6pt" o:gfxdata="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" o:allowincell="f" strokecolor="red" strokeweight="1.5pt">
+              <v:line w14:anchorId="674987FF" id="Straight Connector 41" o:spid="_x0000_s1026" style="position:absolute;z-index:251666944;visibility:visible;mso-wrap-style:square;mso-width-percent:0;mso-height-percent:0;mso-wrap-distance-left:9pt;mso-wrap-distance-top:0;mso-wrap-distance-right:9pt;mso-wrap-distance-bottom:0;mso-position-horizontal:absolute;mso-position-horizontal-relative:text;mso-position-vertical:absolute;mso-position-vertical-relative:text;mso-width-percent:0;mso-height-percent:0;mso-width-relative:page;mso-height-relative:page" from="167.6pt,9.6pt" to="193.1pt,9.6pt" o:gfxdata="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" o:allowincell="f" strokecolor="red" strokeweight="1.5pt">
                 <v:stroke endarrow="block"/>
               </v:line>
             </w:pict>
@@ -4099,7 +4286,7 @@
         <mc:AlternateContent>
           <mc:Choice Requires="wps">
             <w:drawing>
-              <wp:anchor distT="0" distB="0" distL="114300" distR="114300" simplePos="0" relativeHeight="251611136" behindDoc="0" locked="0" layoutInCell="0" allowOverlap="1" wp14:anchorId="2452C581" wp14:editId="166FAC86">
+              <wp:anchor distT="0" distB="0" distL="114300" distR="114300" simplePos="0" relativeHeight="251651584" behindDoc="0" locked="0" layoutInCell="0" allowOverlap="1" wp14:anchorId="6CFCB427" wp14:editId="359823B8">
                 <wp:simplePos x="0" y="0"/>
                 <wp:positionH relativeFrom="column">
                   <wp:posOffset>236220</wp:posOffset>
@@ -4171,7 +4358,7 @@
           </mc:Choice>
           <mc:Fallback>
             <w:pict>
-              <v:rect w14:anchorId="2452C581" id="Rectangle 20" o:spid="_x0000_s1034" style="position:absolute;margin-left:18.6pt;margin-top:9.15pt;width:65.25pt;height:48.6pt;z-index:251611136;visibility:visible;mso-wrap-style:square;mso-width-percent:0;mso-height-percent:0;mso-wrap-distance-left:9pt;mso-wrap-distance-top:0;mso-wrap-distance-right:9pt;mso-wrap-distance-bottom:0;mso-position-horizontal:absolute;mso-position-horizontal-relative:text;mso-position-vertical:absolute;mso-position-vertical-relative:text;mso-width-percent:0;mso-height-percent:0;mso-width-relative:page;mso-height-relative:page;v-text-anchor:middle" o:gfxdata="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" o:allowincell="f" strokecolor="red" strokeweight="1.5pt">
+              <v:rect w14:anchorId="6CFCB427" id="Rectangle 20" o:spid="_x0000_s1034" style="position:absolute;margin-left:18.6pt;margin-top:9.15pt;width:65.25pt;height:48.6pt;z-index:251651584;visibility:visible;mso-wrap-style:square;mso-width-percent:0;mso-height-percent:0;mso-wrap-distance-left:9pt;mso-wrap-distance-top:0;mso-wrap-distance-right:9pt;mso-wrap-distance-bottom:0;mso-position-horizontal:absolute;mso-position-horizontal-relative:text;mso-position-vertical:absolute;mso-position-vertical-relative:text;mso-width-percent:0;mso-height-percent:0;mso-width-relative:page;mso-height-relative:page;v-text-anchor:middle" o:gfxdata="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" o:allowincell="f" strokecolor="red" strokeweight="1.5pt">
                 <v:textbox inset="1.5mm,1.5mm,1.5mm,1.5mm">
                   <w:txbxContent>
                     <w:p>
@@ -4202,7 +4389,7 @@
         <mc:AlternateContent>
           <mc:Choice Requires="wps">
             <w:drawing>
-              <wp:anchor distT="0" distB="0" distL="114300" distR="114300" simplePos="0" relativeHeight="251626496" behindDoc="0" locked="0" layoutInCell="0" allowOverlap="1" wp14:anchorId="553A4F2B" wp14:editId="38FC1131">
+              <wp:anchor distT="0" distB="0" distL="114300" distR="114300" simplePos="0" relativeHeight="251655680" behindDoc="0" locked="0" layoutInCell="0" allowOverlap="1" wp14:anchorId="289F24E2" wp14:editId="7C56C02C">
                 <wp:simplePos x="0" y="0"/>
                 <wp:positionH relativeFrom="column">
                   <wp:posOffset>3237230</wp:posOffset>
@@ -4263,7 +4450,7 @@
           </mc:Choice>
           <mc:Fallback>
             <w:pict>
-              <v:line w14:anchorId="356C1D7E" id="Straight Connector 13" o:spid="_x0000_s1026" style="position:absolute;flip:y;z-index:251626496;visibility:visible;mso-wrap-style:square;mso-width-percent:0;mso-height-percent:0;mso-wrap-distance-left:9pt;mso-wrap-distance-top:0;mso-wrap-distance-right:9pt;mso-wrap-distance-bottom:0;mso-position-horizontal:absolute;mso-position-horizontal-relative:text;mso-position-vertical:absolute;mso-position-vertical-relative:text;mso-width-percent:0;mso-height-percent:0;mso-width-relative:page;mso-height-relative:page" from="254.9pt,8.25pt" to="290.9pt,65.25pt" o:gfxdata="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" o:allowincell="f">
+              <v:line w14:anchorId="0E9A69A6" id="Straight Connector 13" o:spid="_x0000_s1026" style="position:absolute;flip:y;z-index:251655680;visibility:visible;mso-wrap-style:square;mso-width-percent:0;mso-height-percent:0;mso-wrap-distance-left:9pt;mso-wrap-distance-top:0;mso-wrap-distance-right:9pt;mso-wrap-distance-bottom:0;mso-position-horizontal:absolute;mso-position-horizontal-relative:text;mso-position-vertical:absolute;mso-position-vertical-relative:text;mso-width-percent:0;mso-height-percent:0;mso-width-relative:page;mso-height-relative:page" from="254.9pt,8.25pt" to="290.9pt,65.25pt" o:gfxdata="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" o:allowincell="f">
                 <v:stroke endarrow="block"/>
               </v:line>
             </w:pict>
@@ -4296,7 +4483,7 @@
         <mc:AlternateContent>
           <mc:Choice Requires="wps">
             <w:drawing>
-              <wp:anchor distT="0" distB="0" distL="114300" distR="114300" simplePos="0" relativeHeight="251684864" behindDoc="0" locked="0" layoutInCell="0" allowOverlap="1" wp14:anchorId="392C6635" wp14:editId="7759DE2F">
+              <wp:anchor distT="0" distB="0" distL="114300" distR="114300" simplePos="0" relativeHeight="251665920" behindDoc="0" locked="0" layoutInCell="0" allowOverlap="1" wp14:anchorId="27176287" wp14:editId="472BA956">
                 <wp:simplePos x="0" y="0"/>
                 <wp:positionH relativeFrom="column">
                   <wp:posOffset>2135505</wp:posOffset>
@@ -4357,7 +4544,7 @@
           </mc:Choice>
           <mc:Fallback>
             <w:pict>
-              <v:line w14:anchorId="30C81F91" id="Straight Connector 9" o:spid="_x0000_s1026" style="position:absolute;z-index:251684864;visibility:visible;mso-wrap-style:square;mso-width-percent:0;mso-height-percent:0;mso-wrap-distance-left:9pt;mso-wrap-distance-top:0;mso-wrap-distance-right:9pt;mso-wrap-distance-bottom:0;mso-position-horizontal:absolute;mso-position-horizontal-relative:text;mso-position-vertical:absolute;mso-position-vertical-relative:text;mso-width-percent:0;mso-height-percent:0;mso-width-relative:page;mso-height-relative:page" from="168.15pt,.1pt" to="194.1pt,51.3pt" o:gfxdata="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" o:allowincell="f">
+              <v:line w14:anchorId="3EAED2D7" id="Straight Connector 9" o:spid="_x0000_s1026" style="position:absolute;z-index:251665920;visibility:visible;mso-wrap-style:square;mso-width-percent:0;mso-height-percent:0;mso-wrap-distance-left:9pt;mso-wrap-distance-top:0;mso-wrap-distance-right:9pt;mso-wrap-distance-bottom:0;mso-position-horizontal:absolute;mso-position-horizontal-relative:text;mso-position-vertical:absolute;mso-position-vertical-relative:text;mso-width-percent:0;mso-height-percent:0;mso-width-relative:page;mso-height-relative:page" from="168.15pt,.1pt" to="194.1pt,51.3pt" o:gfxdata="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" o:allowincell="f">
                 <v:stroke endarrow="block"/>
               </v:line>
             </w:pict>
@@ -4375,7 +4562,7 @@
         <mc:AlternateContent>
           <mc:Choice Requires="wps">
             <w:drawing>
-              <wp:anchor distT="0" distB="0" distL="114300" distR="114300" simplePos="0" relativeHeight="251681792" behindDoc="0" locked="0" layoutInCell="0" allowOverlap="1" wp14:anchorId="4DADB699" wp14:editId="1C42D96F">
+              <wp:anchor distT="0" distB="0" distL="114300" distR="114300" simplePos="0" relativeHeight="251663872" behindDoc="0" locked="0" layoutInCell="0" allowOverlap="1" wp14:anchorId="710C2F57" wp14:editId="7B811A68">
                 <wp:simplePos x="0" y="0"/>
                 <wp:positionH relativeFrom="column">
                   <wp:posOffset>4784090</wp:posOffset>
@@ -4446,7 +4633,7 @@
           </mc:Choice>
           <mc:Fallback>
             <w:pict>
-              <v:rect w14:anchorId="4DADB699" id="Rectangle 37" o:spid="_x0000_s1035" style="position:absolute;margin-left:376.7pt;margin-top:.05pt;width:62.25pt;height:38.95pt;z-index:251681792;visibility:visible;mso-wrap-style:square;mso-width-percent:0;mso-height-percent:0;mso-wrap-distance-left:9pt;mso-wrap-distance-top:0;mso-wrap-distance-right:9pt;mso-wrap-distance-bottom:0;mso-position-horizontal:absolute;mso-position-horizontal-relative:text;mso-position-vertical:absolute;mso-position-vertical-relative:text;mso-width-percent:0;mso-height-percent:0;mso-width-relative:page;mso-height-relative:page;v-text-anchor:middle" o:gfxdata="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" o:allowincell="f" fillcolor="window" strokecolor="red" strokeweight="2pt">
+              <v:rect w14:anchorId="710C2F57" id="Rectangle 37" o:spid="_x0000_s1035" style="position:absolute;margin-left:376.7pt;margin-top:.05pt;width:62.25pt;height:38.95pt;z-index:251663872;visibility:visible;mso-wrap-style:square;mso-width-percent:0;mso-height-percent:0;mso-wrap-distance-left:9pt;mso-wrap-distance-top:0;mso-wrap-distance-right:9pt;mso-wrap-distance-bottom:0;mso-position-horizontal:absolute;mso-position-horizontal-relative:text;mso-position-vertical:absolute;mso-position-vertical-relative:text;mso-width-percent:0;mso-height-percent:0;mso-width-relative:page;mso-height-relative:page;v-text-anchor:middle" o:gfxdata="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" o:allowincell="f" fillcolor="window" strokecolor="red" strokeweight="2pt">
                 <v:textbox inset="1.5mm,1.5mm,1.5mm,1.5mm">
                   <w:txbxContent>
                     <w:p>
@@ -4503,7 +4690,7 @@
         <mc:AlternateContent>
           <mc:Choice Requires="wps">
             <w:drawing>
-              <wp:anchor distT="0" distB="0" distL="114300" distR="114300" simplePos="0" relativeHeight="251669504" behindDoc="0" locked="0" layoutInCell="0" allowOverlap="1" wp14:anchorId="4B9C4699" wp14:editId="454D3C2A">
+              <wp:anchor distT="0" distB="0" distL="114300" distR="114300" simplePos="0" relativeHeight="251658752" behindDoc="0" locked="0" layoutInCell="0" allowOverlap="1" wp14:anchorId="22DF0716" wp14:editId="611FA1D8">
                 <wp:simplePos x="0" y="0"/>
                 <wp:positionH relativeFrom="column">
                   <wp:posOffset>1360805</wp:posOffset>
@@ -4570,7 +4757,7 @@
           </mc:Choice>
           <mc:Fallback>
             <w:pict>
-              <v:rect w14:anchorId="4B9C4699" id="Rectangle 33" o:spid="_x0000_s1036" style="position:absolute;margin-left:107.15pt;margin-top:.05pt;width:60.75pt;height:41.85pt;z-index:251669504;visibility:visible;mso-wrap-style:square;mso-width-percent:0;mso-height-percent:0;mso-wrap-distance-left:9pt;mso-wrap-distance-top:0;mso-wrap-distance-right:9pt;mso-wrap-distance-bottom:0;mso-position-horizontal:absolute;mso-position-horizontal-relative:text;mso-position-vertical:absolute;mso-position-vertical-relative:text;mso-width-percent:0;mso-height-percent:0;mso-width-relative:page;mso-height-relative:page;v-text-anchor:middle" o:gfxdata="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" o:allowincell="f">
+              <v:rect w14:anchorId="22DF0716" id="Rectangle 33" o:spid="_x0000_s1036" style="position:absolute;margin-left:107.15pt;margin-top:.05pt;width:60.75pt;height:41.85pt;z-index:251658752;visibility:visible;mso-wrap-style:square;mso-width-percent:0;mso-height-percent:0;mso-wrap-distance-left:9pt;mso-wrap-distance-top:0;mso-wrap-distance-right:9pt;mso-wrap-distance-bottom:0;mso-position-horizontal:absolute;mso-position-horizontal-relative:text;mso-position-vertical:absolute;mso-position-vertical-relative:text;mso-width-percent:0;mso-height-percent:0;mso-width-relative:page;mso-height-relative:page;v-text-anchor:middle" o:gfxdata="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" o:allowincell="f">
                 <v:textbox inset="1.5mm,1.5mm,1.5mm,1.5mm">
                   <w:txbxContent>
                     <w:p>
@@ -4596,7 +4783,7 @@
         <mc:AlternateContent>
           <mc:Choice Requires="wps">
             <w:drawing>
-              <wp:anchor distT="0" distB="0" distL="114300" distR="114300" simplePos="0" relativeHeight="251675648" behindDoc="0" locked="0" layoutInCell="0" allowOverlap="1" wp14:anchorId="3F09F644" wp14:editId="7C3974D4">
+              <wp:anchor distT="0" distB="0" distL="114300" distR="114300" simplePos="0" relativeHeight="251661824" behindDoc="0" locked="0" layoutInCell="0" allowOverlap="1" wp14:anchorId="1590C6EB" wp14:editId="6E2BEAFA">
                 <wp:simplePos x="0" y="0"/>
                 <wp:positionH relativeFrom="column">
                   <wp:posOffset>2452370</wp:posOffset>
@@ -4663,7 +4850,7 @@
           </mc:Choice>
           <mc:Fallback>
             <w:pict>
-              <v:rect w14:anchorId="3F09F644" id="Rectangle 35" o:spid="_x0000_s1037" style="position:absolute;margin-left:193.1pt;margin-top:-.05pt;width:60pt;height:41.25pt;z-index:251675648;visibility:visible;mso-wrap-style:square;mso-width-percent:0;mso-height-percent:0;mso-wrap-distance-left:9pt;mso-wrap-distance-top:0;mso-wrap-distance-right:9pt;mso-wrap-distance-bottom:0;mso-position-horizontal:absolute;mso-position-horizontal-relative:text;mso-position-vertical:absolute;mso-position-vertical-relative:text;mso-width-percent:0;mso-height-percent:0;mso-width-relative:page;mso-height-relative:page;v-text-anchor:middle" o:gfxdata="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" o:allowincell="f">
+              <v:rect w14:anchorId="1590C6EB" id="Rectangle 35" o:spid="_x0000_s1037" style="position:absolute;margin-left:193.1pt;margin-top:-.05pt;width:60pt;height:41.25pt;z-index:251661824;visibility:visible;mso-wrap-style:square;mso-width-percent:0;mso-height-percent:0;mso-wrap-distance-left:9pt;mso-wrap-distance-top:0;mso-wrap-distance-right:9pt;mso-wrap-distance-bottom:0;mso-position-horizontal:absolute;mso-position-horizontal-relative:text;mso-position-vertical:absolute;mso-position-vertical-relative:text;mso-width-percent:0;mso-height-percent:0;mso-width-relative:page;mso-height-relative:page;v-text-anchor:middle" o:gfxdata="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" o:allowincell="f">
                 <v:textbox inset="1.5mm,1.5mm,1.5mm,1.5mm">
                   <w:txbxContent>
                     <w:p>
@@ -4731,7 +4918,7 @@
         <mc:AlternateContent>
           <mc:Choice Requires="wps">
             <w:drawing>
-              <wp:anchor distT="0" distB="0" distL="114300" distR="114300" simplePos="0" relativeHeight="251700224" behindDoc="0" locked="0" layoutInCell="0" allowOverlap="1" wp14:anchorId="4343D8F5" wp14:editId="1CE7173B">
+              <wp:anchor distT="0" distB="0" distL="114300" distR="114300" simplePos="0" relativeHeight="251671040" behindDoc="0" locked="0" layoutInCell="0" allowOverlap="1" wp14:anchorId="25E26F35" wp14:editId="7AD11DCA">
                 <wp:simplePos x="0" y="0"/>
                 <wp:positionH relativeFrom="column">
                   <wp:posOffset>5477510</wp:posOffset>
@@ -4804,7 +4991,7 @@
           </mc:Choice>
           <mc:Fallback>
             <w:pict>
-              <v:shape w14:anchorId="4343D8F5" id="Text Box 43" o:spid="_x0000_s1038" type="#_x0000_t202" style="position:absolute;margin-left:431.3pt;margin-top:13.1pt;width:43.2pt;height:25.5pt;z-index:251700224;visibility:visible;mso-wrap-style:square;mso-width-percent:0;mso-height-percent:0;mso-wrap-distance-left:9pt;mso-wrap-distance-top:0;mso-wrap-distance-right:9pt;mso-wrap-distance-bottom:0;mso-position-horizontal:absolute;mso-position-horizontal-relative:text;mso-position-vertical:absolute;mso-position-vertical-relative:text;mso-width-percent:0;mso-height-percent:0;mso-width-relative:page;mso-height-relative:page;v-text-anchor:top" o:gfxdata="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" o:allowincell="f" stroked="f">
+              <v:shape w14:anchorId="25E26F35" id="Text Box 43" o:spid="_x0000_s1038" type="#_x0000_t202" style="position:absolute;margin-left:431.3pt;margin-top:13.1pt;width:43.2pt;height:25.5pt;z-index:251671040;visibility:visible;mso-wrap-style:square;mso-width-percent:0;mso-height-percent:0;mso-wrap-distance-left:9pt;mso-wrap-distance-top:0;mso-wrap-distance-right:9pt;mso-wrap-distance-bottom:0;mso-position-horizontal:absolute;mso-position-horizontal-relative:text;mso-position-vertical:absolute;mso-position-vertical-relative:text;mso-width-percent:0;mso-height-percent:0;mso-width-relative:page;mso-height-relative:page;v-text-anchor:top" o:gfxdata="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" o:allowincell="f" stroked="f">
                 <v:textbox inset="1.5mm,1.5mm,1.5mm,1.5mm">
                   <w:txbxContent>
                     <w:p>
@@ -4841,7 +5028,7 @@
         <mc:AlternateContent>
           <mc:Choice Requires="wps">
             <w:drawing>
-              <wp:anchor distT="0" distB="0" distL="114300" distR="114300" simplePos="0" relativeHeight="251651072" behindDoc="0" locked="0" layoutInCell="0" allowOverlap="1" wp14:anchorId="6872FF4F" wp14:editId="1EB9617A">
+              <wp:anchor distT="0" distB="0" distL="114300" distR="114300" simplePos="0" relativeHeight="251652608" behindDoc="0" locked="0" layoutInCell="0" allowOverlap="1" wp14:anchorId="4370D0E8" wp14:editId="5A0B3E4E">
                 <wp:simplePos x="0" y="0"/>
                 <wp:positionH relativeFrom="column">
                   <wp:posOffset>4384040</wp:posOffset>
@@ -4914,7 +5101,7 @@
           </mc:Choice>
           <mc:Fallback>
             <w:pict>
-              <v:shape w14:anchorId="6872FF4F" id="Text Box 6" o:spid="_x0000_s1039" type="#_x0000_t202" style="position:absolute;margin-left:345.2pt;margin-top:12.95pt;width:43.2pt;height:25.5pt;z-index:251651072;visibility:visible;mso-wrap-style:square;mso-width-percent:0;mso-height-percent:0;mso-wrap-distance-left:9pt;mso-wrap-distance-top:0;mso-wrap-distance-right:9pt;mso-wrap-distance-bottom:0;mso-position-horizontal:absolute;mso-position-horizontal-relative:text;mso-position-vertical:absolute;mso-position-vertical-relative:text;mso-width-percent:0;mso-height-percent:0;mso-width-relative:page;mso-height-relative:page;v-text-anchor:top" o:gfxdata="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" o:allowincell="f" stroked="f">
+              <v:shape w14:anchorId="4370D0E8" id="Text Box 6" o:spid="_x0000_s1039" type="#_x0000_t202" style="position:absolute;margin-left:345.2pt;margin-top:12.95pt;width:43.2pt;height:25.5pt;z-index:251652608;visibility:visible;mso-wrap-style:square;mso-width-percent:0;mso-height-percent:0;mso-wrap-distance-left:9pt;mso-wrap-distance-top:0;mso-wrap-distance-right:9pt;mso-wrap-distance-bottom:0;mso-position-horizontal:absolute;mso-position-horizontal-relative:text;mso-position-vertical:absolute;mso-position-vertical-relative:text;mso-width-percent:0;mso-height-percent:0;mso-width-relative:page;mso-height-relative:page;v-text-anchor:top" o:gfxdata="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" o:allowincell="f" stroked="f">
                 <v:textbox inset="1.5mm,1.5mm,1.5mm,1.5mm">
                   <w:txbxContent>
                     <w:p>
@@ -4951,7 +5138,7 @@
         <mc:AlternateContent>
           <mc:Choice Requires="wps">
             <w:drawing>
-              <wp:anchor distT="0" distB="0" distL="114300" distR="114300" simplePos="0" relativeHeight="251648000" behindDoc="0" locked="0" layoutInCell="0" allowOverlap="1" wp14:anchorId="48DD4EC0" wp14:editId="6D22F5E3">
+              <wp:anchor distT="0" distB="0" distL="114300" distR="114300" simplePos="0" relativeHeight="251650560" behindDoc="0" locked="0" layoutInCell="0" allowOverlap="1" wp14:anchorId="7C6210FF" wp14:editId="5932FE99">
                 <wp:simplePos x="0" y="0"/>
                 <wp:positionH relativeFrom="column">
                   <wp:posOffset>3201035</wp:posOffset>
@@ -5024,7 +5211,7 @@
           </mc:Choice>
           <mc:Fallback>
             <w:pict>
-              <v:shape w14:anchorId="48DD4EC0" id="Text Box 3" o:spid="_x0000_s1040" type="#_x0000_t202" style="position:absolute;margin-left:252.05pt;margin-top:13.1pt;width:43.2pt;height:25.5pt;z-index:251648000;visibility:visible;mso-wrap-style:square;mso-width-percent:0;mso-height-percent:0;mso-wrap-distance-left:9pt;mso-wrap-distance-top:0;mso-wrap-distance-right:9pt;mso-wrap-distance-bottom:0;mso-position-horizontal:absolute;mso-position-horizontal-relative:text;mso-position-vertical:absolute;mso-position-vertical-relative:text;mso-width-percent:0;mso-height-percent:0;mso-width-relative:page;mso-height-relative:page;v-text-anchor:top" o:gfxdata="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" o:allowincell="f" stroked="f">
+              <v:shape w14:anchorId="7C6210FF" id="Text Box 3" o:spid="_x0000_s1040" type="#_x0000_t202" style="position:absolute;margin-left:252.05pt;margin-top:13.1pt;width:43.2pt;height:25.5pt;z-index:251650560;visibility:visible;mso-wrap-style:square;mso-width-percent:0;mso-height-percent:0;mso-wrap-distance-left:9pt;mso-wrap-distance-top:0;mso-wrap-distance-right:9pt;mso-wrap-distance-bottom:0;mso-position-horizontal:absolute;mso-position-horizontal-relative:text;mso-position-vertical:absolute;mso-position-vertical-relative:text;mso-width-percent:0;mso-height-percent:0;mso-width-relative:page;mso-height-relative:page;v-text-anchor:top" o:gfxdata="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" o:allowincell="f" stroked="f">
                 <v:textbox inset="1.5mm,1.5mm,1.5mm,1.5mm">
                   <w:txbxContent>
                     <w:p>
@@ -5061,7 +5248,7 @@
         <mc:AlternateContent>
           <mc:Choice Requires="wps">
             <w:drawing>
-              <wp:anchor distT="0" distB="0" distL="114300" distR="114300" simplePos="0" relativeHeight="251644928" behindDoc="0" locked="0" layoutInCell="0" allowOverlap="1" wp14:anchorId="713FF302" wp14:editId="3D5A8325">
+              <wp:anchor distT="0" distB="0" distL="114300" distR="114300" simplePos="0" relativeHeight="251649536" behindDoc="0" locked="0" layoutInCell="0" allowOverlap="1" wp14:anchorId="145E0615" wp14:editId="761C0694">
                 <wp:simplePos x="0" y="0"/>
                 <wp:positionH relativeFrom="column">
                   <wp:posOffset>2176145</wp:posOffset>
@@ -5134,7 +5321,7 @@
           </mc:Choice>
           <mc:Fallback>
             <w:pict>
-              <v:shape w14:anchorId="713FF302" id="Text Box 4" o:spid="_x0000_s1041" type="#_x0000_t202" style="position:absolute;margin-left:171.35pt;margin-top:13.4pt;width:43.2pt;height:25.5pt;z-index:251644928;visibility:visible;mso-wrap-style:square;mso-width-percent:0;mso-height-percent:0;mso-wrap-distance-left:9pt;mso-wrap-distance-top:0;mso-wrap-distance-right:9pt;mso-wrap-distance-bottom:0;mso-position-horizontal:absolute;mso-position-horizontal-relative:text;mso-position-vertical:absolute;mso-position-vertical-relative:text;mso-width-percent:0;mso-height-percent:0;mso-width-relative:page;mso-height-relative:page;v-text-anchor:top" o:gfxdata="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" o:allowincell="f" stroked="f">
+              <v:shape w14:anchorId="145E0615" id="Text Box 4" o:spid="_x0000_s1041" type="#_x0000_t202" style="position:absolute;margin-left:171.35pt;margin-top:13.4pt;width:43.2pt;height:25.5pt;z-index:251649536;visibility:visible;mso-wrap-style:square;mso-width-percent:0;mso-height-percent:0;mso-wrap-distance-left:9pt;mso-wrap-distance-top:0;mso-wrap-distance-right:9pt;mso-wrap-distance-bottom:0;mso-position-horizontal:absolute;mso-position-horizontal-relative:text;mso-position-vertical:absolute;mso-position-vertical-relative:text;mso-width-percent:0;mso-height-percent:0;mso-width-relative:page;mso-height-relative:page;v-text-anchor:top" o:gfxdata="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" o:allowincell="f" stroked="f">
                 <v:textbox inset="1.5mm,1.5mm,1.5mm,1.5mm">
                   <w:txbxContent>
                     <w:p>
@@ -5171,7 +5358,7 @@
         <mc:AlternateContent>
           <mc:Choice Requires="wps">
             <w:drawing>
-              <wp:anchor distT="0" distB="0" distL="114300" distR="114300" simplePos="0" relativeHeight="251641856" behindDoc="0" locked="0" layoutInCell="0" allowOverlap="1" wp14:anchorId="5466002D" wp14:editId="6821A11A">
+              <wp:anchor distT="0" distB="0" distL="114300" distR="114300" simplePos="0" relativeHeight="251648512" behindDoc="0" locked="0" layoutInCell="0" allowOverlap="1" wp14:anchorId="2C354963" wp14:editId="134D2AEB">
                 <wp:simplePos x="0" y="0"/>
                 <wp:positionH relativeFrom="column">
                   <wp:posOffset>1065530</wp:posOffset>
@@ -5244,7 +5431,7 @@
           </mc:Choice>
           <mc:Fallback>
             <w:pict>
-              <v:shape w14:anchorId="5466002D" id="Text Box 5" o:spid="_x0000_s1042" type="#_x0000_t202" style="position:absolute;margin-left:83.9pt;margin-top:13.4pt;width:43.2pt;height:25.5pt;z-index:251641856;visibility:visible;mso-wrap-style:square;mso-width-percent:0;mso-height-percent:0;mso-wrap-distance-left:9pt;mso-wrap-distance-top:0;mso-wrap-distance-right:9pt;mso-wrap-distance-bottom:0;mso-position-horizontal:absolute;mso-position-horizontal-relative:text;mso-position-vertical:absolute;mso-position-vertical-relative:text;mso-width-percent:0;mso-height-percent:0;mso-width-relative:page;mso-height-relative:page;v-text-anchor:top" o:gfxdata="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" o:allowincell="f" stroked="f">
+              <v:shape w14:anchorId="2C354963" id="Text Box 5" o:spid="_x0000_s1042" type="#_x0000_t202" style="position:absolute;margin-left:83.9pt;margin-top:13.4pt;width:43.2pt;height:25.5pt;z-index:251648512;visibility:visible;mso-wrap-style:square;mso-width-percent:0;mso-height-percent:0;mso-wrap-distance-left:9pt;mso-wrap-distance-top:0;mso-wrap-distance-right:9pt;mso-wrap-distance-bottom:0;mso-position-horizontal:absolute;mso-position-horizontal-relative:text;mso-position-vertical:absolute;mso-position-vertical-relative:text;mso-width-percent:0;mso-height-percent:0;mso-width-relative:page;mso-height-relative:page;v-text-anchor:top" o:gfxdata="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" o:allowincell="f" stroked="f">
                 <v:textbox inset="1.5mm,1.5mm,1.5mm,1.5mm">
                   <w:txbxContent>
                     <w:p>
@@ -5318,7 +5505,7 @@
         <mc:AlternateContent>
           <mc:Choice Requires="wps">
             <w:drawing>
-              <wp:anchor distT="0" distB="0" distL="114300" distR="114300" simplePos="0" relativeHeight="251703296" behindDoc="0" locked="0" layoutInCell="0" allowOverlap="1" wp14:anchorId="6D2E4BB8" wp14:editId="241BB38D">
+              <wp:anchor distT="0" distB="0" distL="114300" distR="114300" simplePos="0" relativeHeight="251672064" behindDoc="0" locked="0" layoutInCell="0" allowOverlap="1" wp14:anchorId="12742595" wp14:editId="0CD27F0D">
                 <wp:simplePos x="0" y="0"/>
                 <wp:positionH relativeFrom="column">
                   <wp:posOffset>-8890</wp:posOffset>
@@ -5380,7 +5567,7 @@
           </mc:Choice>
           <mc:Fallback>
             <w:pict>
-              <v:line w14:anchorId="6CF7B55D" id="Straight Connector 1" o:spid="_x0000_s1026" style="position:absolute;flip:x;z-index:251703296;visibility:visible;mso-wrap-style:square;mso-width-percent:0;mso-height-percent:0;mso-wrap-distance-left:9pt;mso-wrap-distance-top:0;mso-wrap-distance-right:9pt;mso-wrap-distance-bottom:0;mso-position-horizontal:absolute;mso-position-horizontal-relative:text;mso-position-vertical:absolute;mso-position-vertical-relative:text;mso-width-percent:0;mso-height-percent:0;mso-width-relative:page;mso-height-relative:page" from="-.7pt,9.4pt" to="463.7pt,9.4pt" o:gfxdata="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" o:allowincell="f"/>
+              <v:line w14:anchorId="2A0C97F2" id="Straight Connector 1" o:spid="_x0000_s1026" style="position:absolute;flip:x;z-index:251672064;visibility:visible;mso-wrap-style:square;mso-width-percent:0;mso-height-percent:0;mso-wrap-distance-left:9pt;mso-wrap-distance-top:0;mso-wrap-distance-right:9pt;mso-wrap-distance-bottom:0;mso-position-horizontal:absolute;mso-position-horizontal-relative:text;mso-position-vertical:absolute;mso-position-vertical-relative:text;mso-width-percent:0;mso-height-percent:0;mso-width-relative:page;mso-height-relative:page" from="-.7pt,9.4pt" to="463.7pt,9.4pt" o:gfxdata="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" o:allowincell="f"/>
             </w:pict>
           </mc:Fallback>
         </mc:AlternateContent>
@@ -5397,7 +5584,7 @@
         <mc:AlternateContent>
           <mc:Choice Requires="wps">
             <w:drawing>
-              <wp:anchor distT="0" distB="0" distL="114300" distR="114300" simplePos="0" relativeHeight="251706368" behindDoc="0" locked="0" layoutInCell="0" allowOverlap="1" wp14:anchorId="55C3FCAA" wp14:editId="5AC0FACB">
+              <wp:anchor distT="0" distB="0" distL="114300" distR="114300" simplePos="0" relativeHeight="251673088" behindDoc="0" locked="0" layoutInCell="0" allowOverlap="1" wp14:anchorId="0260D8DD" wp14:editId="586C402B">
                 <wp:simplePos x="0" y="0"/>
                 <wp:positionH relativeFrom="column">
                   <wp:posOffset>-62230</wp:posOffset>
@@ -5470,7 +5657,7 @@
           </mc:Choice>
           <mc:Fallback>
             <w:pict>
-              <v:rect w14:anchorId="55C3FCAA" id="Rectangle 7" o:spid="_x0000_s1043" style="position:absolute;margin-left:-4.9pt;margin-top:13.1pt;width:477.6pt;height:23.1pt;z-index:251706368;visibility:visible;mso-wrap-style:square;mso-width-percent:0;mso-height-percent:0;mso-wrap-distance-left:9pt;mso-wrap-distance-top:0;mso-wrap-distance-right:9pt;mso-wrap-distance-bottom:0;mso-position-horizontal:absolute;mso-position-horizontal-relative:text;mso-position-vertical:absolute;mso-position-vertical-relative:text;mso-width-percent:0;mso-height-percent:0;mso-width-relative:page;mso-height-relative:page;v-text-anchor:middle" o:gfxdata="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" o:allowincell="f" stroked="f">
+              <v:rect w14:anchorId="0260D8DD" id="Rectangle 7" o:spid="_x0000_s1043" style="position:absolute;margin-left:-4.9pt;margin-top:13.1pt;width:477.6pt;height:23.1pt;z-index:251673088;visibility:visible;mso-wrap-style:square;mso-width-percent:0;mso-height-percent:0;mso-wrap-distance-left:9pt;mso-wrap-distance-top:0;mso-wrap-distance-right:9pt;mso-wrap-distance-bottom:0;mso-position-horizontal:absolute;mso-position-horizontal-relative:text;mso-position-vertical:absolute;mso-position-vertical-relative:text;mso-width-percent:0;mso-height-percent:0;mso-width-relative:page;mso-height-relative:page;v-text-anchor:middle" o:gfxdata="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" o:allowincell="f" stroked="f">
                 <v:textbox inset="1.5mm,1.5mm,1.5mm,1.5mm">
                   <w:txbxContent>
                     <w:p>
@@ -5577,13 +5764,13 @@
       <w:pPr>
         <w:pStyle w:val="Heading2"/>
       </w:pPr>
-      <w:bookmarkStart w:id="24" w:name="_3aihupjm7zfo" w:colFirst="0" w:colLast="0"/>
-      <w:bookmarkStart w:id="25" w:name="_Toc476407729"/>
-      <w:bookmarkEnd w:id="24"/>
+      <w:bookmarkStart w:id="25" w:name="_3aihupjm7zfo" w:colFirst="0" w:colLast="0"/>
+      <w:bookmarkStart w:id="26" w:name="_Toc476774066"/>
+      <w:bookmarkEnd w:id="25"/>
       <w:r>
         <w:t>Phase 1: Initiation</w:t>
       </w:r>
-      <w:bookmarkEnd w:id="25"/>
+      <w:bookmarkEnd w:id="26"/>
     </w:p>
     <w:p>
       <w:r>
@@ -5592,8 +5779,6 @@
         </w:rPr>
         <w:t>Activity: Start-up project</w:t>
       </w:r>
-      <w:bookmarkStart w:id="26" w:name="_GoBack"/>
-      <w:bookmarkEnd w:id="26"/>
     </w:p>
     <w:p>
       <w:r>
@@ -5721,7 +5906,7 @@
         <w:pStyle w:val="Heading2"/>
       </w:pPr>
       <w:bookmarkStart w:id="27" w:name="_ihvihugtbvus" w:colFirst="0" w:colLast="0"/>
-      <w:bookmarkStart w:id="28" w:name="_Toc476407730"/>
+      <w:bookmarkStart w:id="28" w:name="_Toc476774067"/>
       <w:bookmarkEnd w:id="27"/>
       <w:r>
         <w:t>Phase 2: Documentation and Design</w:t>
@@ -5946,7 +6131,7 @@
         <w:pStyle w:val="Heading2"/>
       </w:pPr>
       <w:bookmarkStart w:id="29" w:name="_umh86alp20oq" w:colFirst="0" w:colLast="0"/>
-      <w:bookmarkStart w:id="30" w:name="_Toc476407731"/>
+      <w:bookmarkStart w:id="30" w:name="_Toc476774068"/>
       <w:bookmarkEnd w:id="29"/>
       <w:r>
         <w:t>Phase 3: Build</w:t>
@@ -6256,7 +6441,7 @@
         <w:pStyle w:val="Heading2"/>
       </w:pPr>
       <w:bookmarkStart w:id="31" w:name="_6673rmj0w0kw" w:colFirst="0" w:colLast="0"/>
-      <w:bookmarkStart w:id="32" w:name="_Toc476407732"/>
+      <w:bookmarkStart w:id="32" w:name="_Toc476774069"/>
       <w:bookmarkEnd w:id="31"/>
       <w:r>
         <w:t>Phase 4: Test</w:t>
@@ -6365,7 +6550,7 @@
         <w:pStyle w:val="Heading2"/>
       </w:pPr>
       <w:bookmarkStart w:id="33" w:name="_z9u4hqpkawf2" w:colFirst="0" w:colLast="0"/>
-      <w:bookmarkStart w:id="34" w:name="_Toc476407733"/>
+      <w:bookmarkStart w:id="34" w:name="_Toc476774070"/>
       <w:bookmarkEnd w:id="33"/>
       <w:r>
         <w:t>Phase 5: Deploy</w:t>

</xml_diff>